<commit_message>
0.9.9: fixed concurrency bugs at lazy-recomputation of review score
</commit_message>
<xml_diff>
--- a/documentations/documentation.docx
+++ b/documentations/documentation.docx
@@ -164,11 +164,19 @@
       <w:r>
         <w:t>“</w:t>
       </w:r>
-      <w:r>
-        <w:rPr>
-          <w:rFonts w:hint="eastAsia"/>
-        </w:rPr>
-        <w:t>넘겨 줘야 함</w:t>
+      <w:proofErr w:type="gramStart"/>
+      <w:r>
+        <w:rPr>
+          <w:rFonts w:hint="eastAsia"/>
+        </w:rPr>
+        <w:t>넘겨 줘야</w:t>
+      </w:r>
+      <w:proofErr w:type="gramEnd"/>
+      <w:r>
+        <w:rPr>
+          <w:rFonts w:hint="eastAsia"/>
+        </w:rPr>
+        <w:t xml:space="preserve"> 함</w:t>
       </w:r>
       <w:r>
         <w:t>”</w:t>
@@ -220,12 +228,14 @@
       <w:r>
         <w:t>“</w:t>
       </w:r>
+      <w:proofErr w:type="gramStart"/>
       <w:r>
         <w:rPr>
           <w:rFonts w:hint="eastAsia"/>
         </w:rPr>
         <w:t>반환 됨</w:t>
       </w:r>
+      <w:proofErr w:type="gramEnd"/>
       <w:r>
         <w:t>”</w:t>
       </w:r>
@@ -327,7 +337,21 @@
         <w:rPr>
           <w:rFonts w:hint="eastAsia"/>
         </w:rPr>
-        <w:t xml:space="preserve"> 반환되는 객체 유효성 다 확인했으니 문제가 있다면 프론트 문제가 아닌지 한번 더 생각 해 보길</w:t>
+        <w:t xml:space="preserve"> 반환되는 객체 유효성 다 확인했으니 문제가 있다면 프론트 문제가 아닌지 </w:t>
+      </w:r>
+      <w:proofErr w:type="gramStart"/>
+      <w:r>
+        <w:rPr>
+          <w:rFonts w:hint="eastAsia"/>
+        </w:rPr>
+        <w:t>한번</w:t>
+      </w:r>
+      <w:proofErr w:type="gramEnd"/>
+      <w:r>
+        <w:rPr>
+          <w:rFonts w:hint="eastAsia"/>
+        </w:rPr>
+        <w:t xml:space="preserve"> 더 생각 해 보길</w:t>
       </w:r>
       <w:r>
         <w:t>…</w:t>
@@ -401,7 +425,21 @@
         <w:rPr>
           <w:rFonts w:hint="eastAsia"/>
         </w:rPr>
-        <w:t xml:space="preserve"> 지금은 이렇게 구현 해 놨다는 정도로 알고 </w:t>
+        <w:t xml:space="preserve"> 지금은 이렇게 </w:t>
+      </w:r>
+      <w:proofErr w:type="gramStart"/>
+      <w:r>
+        <w:rPr>
+          <w:rFonts w:hint="eastAsia"/>
+        </w:rPr>
+        <w:t>구현 해</w:t>
+      </w:r>
+      <w:proofErr w:type="gramEnd"/>
+      <w:r>
+        <w:rPr>
+          <w:rFonts w:hint="eastAsia"/>
+        </w:rPr>
+        <w:t xml:space="preserve"> 놨다는 정도로 알고 </w:t>
       </w:r>
       <w:proofErr w:type="spellStart"/>
       <w:r>
@@ -729,8 +767,13 @@
         </w:numPr>
       </w:pPr>
       <w:proofErr w:type="spellStart"/>
-      <w:r>
-        <w:t>com.practicalproblemsolvers.toDoc.patientVersion</w:t>
+      <w:proofErr w:type="gramStart"/>
+      <w:r>
+        <w:t>com.practicalproblemsolvers</w:t>
+      </w:r>
+      <w:proofErr w:type="gramEnd"/>
+      <w:r>
+        <w:t>.toDoc.patientVersion</w:t>
       </w:r>
       <w:proofErr w:type="spellEnd"/>
     </w:p>
@@ -877,13 +920,27 @@
         <w:rPr>
           <w:rFonts w:hint="eastAsia"/>
         </w:rPr>
-        <w:t>REST API</w:t>
-      </w:r>
-      <w:r>
-        <w:rPr>
-          <w:rFonts w:hint="eastAsia"/>
-        </w:rPr>
-        <w:t xml:space="preserve"> :: </w:t>
+        <w:t xml:space="preserve">REST </w:t>
+      </w:r>
+      <w:proofErr w:type="gramStart"/>
+      <w:r>
+        <w:rPr>
+          <w:rFonts w:hint="eastAsia"/>
+        </w:rPr>
+        <w:t>API</w:t>
+      </w:r>
+      <w:r>
+        <w:rPr>
+          <w:rFonts w:hint="eastAsia"/>
+        </w:rPr>
+        <w:t xml:space="preserve"> :</w:t>
+      </w:r>
+      <w:proofErr w:type="gramEnd"/>
+      <w:r>
+        <w:rPr>
+          <w:rFonts w:hint="eastAsia"/>
+        </w:rPr>
+        <w:t xml:space="preserve">: </w:t>
       </w:r>
       <w:proofErr w:type="spellStart"/>
       <w:r>
@@ -950,7 +1007,14 @@
         <w:rPr>
           <w:rFonts w:hint="eastAsia"/>
         </w:rPr>
-        <w:t xml:space="preserve"> v</w:t>
+        <w:t xml:space="preserve"> </w:t>
+      </w:r>
+      <w:proofErr w:type="gramStart"/>
+      <w:r>
+        <w:rPr>
+          <w:rFonts w:hint="eastAsia"/>
+        </w:rPr>
+        <w:t>v</w:t>
       </w:r>
       <w:r>
         <w:rPr>
@@ -962,7 +1026,14 @@
         <w:rPr>
           <w:rFonts w:hint="eastAsia"/>
         </w:rPr>
-        <w:t>::250126</w:t>
+        <w:t>::</w:t>
+      </w:r>
+      <w:proofErr w:type="gramEnd"/>
+      <w:r>
+        <w:rPr>
+          <w:rFonts w:hint="eastAsia"/>
+        </w:rPr>
+        <w:t>250126</w:t>
       </w:r>
     </w:p>
     <w:p>
@@ -1378,13 +1449,27 @@
         <w:rPr>
           <w:rFonts w:hint="eastAsia"/>
         </w:rPr>
-        <w:t xml:space="preserve"> v</w:t>
-      </w:r>
-      <w:r>
-        <w:rPr>
-          <w:rFonts w:hint="eastAsia"/>
-        </w:rPr>
-        <w:t>3::250126</w:t>
+        <w:t xml:space="preserve"> </w:t>
+      </w:r>
+      <w:proofErr w:type="gramStart"/>
+      <w:r>
+        <w:rPr>
+          <w:rFonts w:hint="eastAsia"/>
+        </w:rPr>
+        <w:t>v</w:t>
+      </w:r>
+      <w:r>
+        <w:rPr>
+          <w:rFonts w:hint="eastAsia"/>
+        </w:rPr>
+        <w:t>3::</w:t>
+      </w:r>
+      <w:proofErr w:type="gramEnd"/>
+      <w:r>
+        <w:rPr>
+          <w:rFonts w:hint="eastAsia"/>
+        </w:rPr>
+        <w:t>250126</w:t>
       </w:r>
     </w:p>
     <w:p>
@@ -1562,11 +1647,19 @@
         </w:rPr>
         <w:t xml:space="preserve">요청 인자: </w:t>
       </w:r>
-      <w:r>
-        <w:rPr>
-          <w:rFonts w:hint="eastAsia"/>
-        </w:rPr>
-        <w:t>id,password,password2,nickname,postcode,address,</w:t>
+      <w:proofErr w:type="gramStart"/>
+      <w:r>
+        <w:rPr>
+          <w:rFonts w:hint="eastAsia"/>
+        </w:rPr>
+        <w:t>id,password</w:t>
+      </w:r>
+      <w:proofErr w:type="gramEnd"/>
+      <w:r>
+        <w:rPr>
+          <w:rFonts w:hint="eastAsia"/>
+        </w:rPr>
+        <w:t>,password2,nickname,postcode,address,</w:t>
       </w:r>
       <w:r>
         <w:rPr>
@@ -2088,6 +2181,7 @@
         <w:t>/</w:t>
       </w:r>
       <w:proofErr w:type="spellStart"/>
+      <w:proofErr w:type="gramStart"/>
       <w:r>
         <w:rPr>
           <w:rFonts w:hint="eastAsia"/>
@@ -2095,6 +2189,7 @@
         <w:t>mapp</w:t>
       </w:r>
       <w:proofErr w:type="spellEnd"/>
+      <w:proofErr w:type="gramEnd"/>
       <w:r>
         <w:rPr>
           <w:rFonts w:hint="eastAsia"/>
@@ -2265,7 +2360,21 @@
         <w:rPr>
           <w:rFonts w:hint="eastAsia"/>
         </w:rPr>
-        <w:t>로 편집/삭제 기능을 활성화 시킬 수 있음.</w:t>
+        <w:t xml:space="preserve">로 편집/삭제 기능을 </w:t>
+      </w:r>
+      <w:proofErr w:type="gramStart"/>
+      <w:r>
+        <w:rPr>
+          <w:rFonts w:hint="eastAsia"/>
+        </w:rPr>
+        <w:t>활성화 시킬</w:t>
+      </w:r>
+      <w:proofErr w:type="gramEnd"/>
+      <w:r>
+        <w:rPr>
+          <w:rFonts w:hint="eastAsia"/>
+        </w:rPr>
+        <w:t xml:space="preserve"> 수 있음.</w:t>
       </w:r>
     </w:p>
     <w:p>
@@ -2283,6 +2392,7 @@
         <w:t>/</w:t>
       </w:r>
       <w:proofErr w:type="spellStart"/>
+      <w:proofErr w:type="gramStart"/>
       <w:r>
         <w:rPr>
           <w:rFonts w:hint="eastAsia"/>
@@ -2290,6 +2400,7 @@
         <w:t>mapp</w:t>
       </w:r>
       <w:proofErr w:type="spellEnd"/>
+      <w:proofErr w:type="gramEnd"/>
       <w:r>
         <w:rPr>
           <w:rFonts w:hint="eastAsia"/>
@@ -2408,6 +2519,7 @@
         <w:t>/</w:t>
       </w:r>
       <w:proofErr w:type="spellStart"/>
+      <w:proofErr w:type="gramStart"/>
       <w:r>
         <w:rPr>
           <w:rFonts w:hint="eastAsia"/>
@@ -2415,6 +2527,7 @@
         <w:t>mapp</w:t>
       </w:r>
       <w:proofErr w:type="spellEnd"/>
+      <w:proofErr w:type="gramEnd"/>
       <w:r>
         <w:rPr>
           <w:rFonts w:hint="eastAsia"/>
@@ -2616,7 +2729,21 @@
         <w:rPr>
           <w:rFonts w:hint="eastAsia"/>
         </w:rPr>
-        <w:t xml:space="preserve">로그인한 유저가 작성한 전체 게시물을 Posts[ ]의 형태로 </w:t>
+        <w:t xml:space="preserve">로그인한 유저가 작성한 전체 게시물을 </w:t>
+      </w:r>
+      <w:proofErr w:type="gramStart"/>
+      <w:r>
+        <w:rPr>
+          <w:rFonts w:hint="eastAsia"/>
+        </w:rPr>
+        <w:t>Posts[ ]</w:t>
+      </w:r>
+      <w:proofErr w:type="gramEnd"/>
+      <w:r>
+        <w:rPr>
+          <w:rFonts w:hint="eastAsia"/>
+        </w:rPr>
+        <w:t xml:space="preserve">의 형태로 </w:t>
       </w:r>
       <w:proofErr w:type="spellStart"/>
       <w:r>
@@ -2703,12 +2830,14 @@
         <w:t>tagSearch</w:t>
       </w:r>
       <w:proofErr w:type="spellEnd"/>
+      <w:proofErr w:type="gramStart"/>
       <w:r>
         <w:rPr>
           <w:rFonts w:hint="eastAsia"/>
         </w:rPr>
         <w:t>/:tag</w:t>
       </w:r>
+      <w:proofErr w:type="gramEnd"/>
       <w:r>
         <w:rPr>
           <w:rFonts w:hint="eastAsia"/>
@@ -2779,7 +2908,14 @@
         <w:rPr>
           <w:rFonts w:hint="eastAsia"/>
         </w:rPr>
-        <w:t>이때, 가나다</w:t>
+        <w:t xml:space="preserve">이때, </w:t>
+      </w:r>
+      <w:proofErr w:type="gramStart"/>
+      <w:r>
+        <w:rPr>
+          <w:rFonts w:hint="eastAsia"/>
+        </w:rPr>
+        <w:t>가나다</w:t>
       </w:r>
       <w:r>
         <w:rPr>
@@ -2795,6 +2931,7 @@
         <w:t>마바사</w:t>
       </w:r>
       <w:proofErr w:type="spellEnd"/>
+      <w:proofErr w:type="gramEnd"/>
       <w:r>
         <w:rPr>
           <w:rFonts w:hint="eastAsia"/>
@@ -2892,7 +3029,21 @@
         <w:rPr>
           <w:rFonts w:hint="eastAsia"/>
         </w:rPr>
-        <w:t xml:space="preserve">해당 tag를 가진 게시물을 Posts[ ]의 형태로 </w:t>
+        <w:t xml:space="preserve">해당 tag를 가진 게시물을 </w:t>
+      </w:r>
+      <w:proofErr w:type="gramStart"/>
+      <w:r>
+        <w:rPr>
+          <w:rFonts w:hint="eastAsia"/>
+        </w:rPr>
+        <w:t>Posts[ ]</w:t>
+      </w:r>
+      <w:proofErr w:type="gramEnd"/>
+      <w:r>
+        <w:rPr>
+          <w:rFonts w:hint="eastAsia"/>
+        </w:rPr>
+        <w:t xml:space="preserve">의 형태로 </w:t>
       </w:r>
       <w:proofErr w:type="spellStart"/>
       <w:r>
@@ -2951,11 +3102,19 @@
         </w:rPr>
         <w:t xml:space="preserve"> v</w:t>
       </w:r>
-      <w:r>
-        <w:rPr>
-          <w:rFonts w:hint="eastAsia"/>
-        </w:rPr>
-        <w:t>3 :: 250128 Update</w:t>
+      <w:proofErr w:type="gramStart"/>
+      <w:r>
+        <w:rPr>
+          <w:rFonts w:hint="eastAsia"/>
+        </w:rPr>
+        <w:t>3 :</w:t>
+      </w:r>
+      <w:proofErr w:type="gramEnd"/>
+      <w:r>
+        <w:rPr>
+          <w:rFonts w:hint="eastAsia"/>
+        </w:rPr>
+        <w:t>: 250128 Update</w:t>
       </w:r>
     </w:p>
     <w:p>
@@ -3080,7 +3239,23 @@
           <w:rFonts w:hint="eastAsia"/>
           <w:strike/>
         </w:rPr>
-        <w:t>는 키:값 쌍을 가진 맵 형 자료구조임.</w:t>
+        <w:t xml:space="preserve">는 </w:t>
+      </w:r>
+      <w:proofErr w:type="gramStart"/>
+      <w:r>
+        <w:rPr>
+          <w:rFonts w:hint="eastAsia"/>
+          <w:strike/>
+        </w:rPr>
+        <w:t>키:값</w:t>
+      </w:r>
+      <w:proofErr w:type="gramEnd"/>
+      <w:r>
+        <w:rPr>
+          <w:rFonts w:hint="eastAsia"/>
+          <w:strike/>
+        </w:rPr>
+        <w:t xml:space="preserve"> 쌍을 가진 맵 형 자료구조임.</w:t>
       </w:r>
       <w:r>
         <w:rPr>
@@ -4188,7 +4363,21 @@
         <w:rPr>
           <w:rFonts w:hint="eastAsia"/>
         </w:rPr>
-        <w:t>여기서 중요한 점 !!!! 요청 인자에서 password에 내용이 있으면</w:t>
+        <w:t xml:space="preserve">여기서 중요한 </w:t>
+      </w:r>
+      <w:proofErr w:type="gramStart"/>
+      <w:r>
+        <w:rPr>
+          <w:rFonts w:hint="eastAsia"/>
+        </w:rPr>
+        <w:t>점 !!!!</w:t>
+      </w:r>
+      <w:proofErr w:type="gramEnd"/>
+      <w:r>
+        <w:rPr>
+          <w:rFonts w:hint="eastAsia"/>
+        </w:rPr>
+        <w:t xml:space="preserve"> 요청 인자에서 password에 내용이 있으면</w:t>
       </w:r>
       <w:r>
         <w:rPr>
@@ -4398,7 +4587,21 @@
         <w:rPr>
           <w:rFonts w:hint="eastAsia"/>
         </w:rPr>
-        <w:t>면 사용 불가, 그 외에는 서버 에러 처리 하면 됨.</w:t>
+        <w:t xml:space="preserve">면 사용 불가, 그 외에는 서버 에러 </w:t>
+      </w:r>
+      <w:proofErr w:type="gramStart"/>
+      <w:r>
+        <w:rPr>
+          <w:rFonts w:hint="eastAsia"/>
+        </w:rPr>
+        <w:t>처리 하면</w:t>
+      </w:r>
+      <w:proofErr w:type="gramEnd"/>
+      <w:r>
+        <w:rPr>
+          <w:rFonts w:hint="eastAsia"/>
+        </w:rPr>
+        <w:t xml:space="preserve"> 됨.</w:t>
       </w:r>
     </w:p>
     <w:p>
@@ -4555,7 +4758,21 @@
         <w:rPr>
           <w:rFonts w:hint="eastAsia"/>
         </w:rPr>
-        <w:t>면 사용 불가, 그 외에는 서버 에러 처리 하면 됨.</w:t>
+        <w:t xml:space="preserve">면 사용 불가, 그 외에는 서버 에러 </w:t>
+      </w:r>
+      <w:proofErr w:type="gramStart"/>
+      <w:r>
+        <w:rPr>
+          <w:rFonts w:hint="eastAsia"/>
+        </w:rPr>
+        <w:t>처리 하면</w:t>
+      </w:r>
+      <w:proofErr w:type="gramEnd"/>
+      <w:r>
+        <w:rPr>
+          <w:rFonts w:hint="eastAsia"/>
+        </w:rPr>
+        <w:t xml:space="preserve"> 됨.</w:t>
       </w:r>
     </w:p>
     <w:p>
@@ -4851,7 +5068,14 @@
         <w:rPr>
           <w:rFonts w:hint="eastAsia"/>
         </w:rPr>
-        <w:t>/get/:</w:t>
+        <w:t>/get</w:t>
+      </w:r>
+      <w:proofErr w:type="gramStart"/>
+      <w:r>
+        <w:rPr>
+          <w:rFonts w:hint="eastAsia"/>
+        </w:rPr>
+        <w:t>/:</w:t>
       </w:r>
       <w:proofErr w:type="spellStart"/>
       <w:r>
@@ -4861,6 +5085,7 @@
         <w:t>chatid</w:t>
       </w:r>
       <w:proofErr w:type="spellEnd"/>
+      <w:proofErr w:type="gramEnd"/>
     </w:p>
     <w:p>
       <w:pPr>
@@ -5151,7 +5376,21 @@
         <w:rPr>
           <w:rFonts w:hint="eastAsia"/>
         </w:rPr>
-        <w:t xml:space="preserve"> 좋을 듯 함.(물론 로컬에 저장하는 방법도 있지만</w:t>
+        <w:t xml:space="preserve"> 좋을 듯 </w:t>
+      </w:r>
+      <w:proofErr w:type="gramStart"/>
+      <w:r>
+        <w:rPr>
+          <w:rFonts w:hint="eastAsia"/>
+        </w:rPr>
+        <w:t>함.(</w:t>
+      </w:r>
+      <w:proofErr w:type="gramEnd"/>
+      <w:r>
+        <w:rPr>
+          <w:rFonts w:hint="eastAsia"/>
+        </w:rPr>
+        <w:t>물론 로컬에 저장하는 방법도 있지만</w:t>
       </w:r>
       <w:r>
         <w:t>…</w:t>
@@ -5206,7 +5445,21 @@
         <w:rPr>
           <w:rFonts w:hint="eastAsia"/>
         </w:rPr>
-        <w:t xml:space="preserve">면 안되고 위에서 봤듯이 ID 중복 검사 </w:t>
+        <w:t xml:space="preserve">면 </w:t>
+      </w:r>
+      <w:proofErr w:type="gramStart"/>
+      <w:r>
+        <w:rPr>
+          <w:rFonts w:hint="eastAsia"/>
+        </w:rPr>
+        <w:t>안되고</w:t>
+      </w:r>
+      <w:proofErr w:type="gramEnd"/>
+      <w:r>
+        <w:rPr>
+          <w:rFonts w:hint="eastAsia"/>
+        </w:rPr>
+        <w:t xml:space="preserve"> 위에서 봤듯이 ID 중복 검사 </w:t>
       </w:r>
       <w:proofErr w:type="spellStart"/>
       <w:r>
@@ -5277,13 +5530,27 @@
         <w:rPr>
           <w:rFonts w:hint="eastAsia"/>
         </w:rPr>
-        <w:t xml:space="preserve"> 기반 AI 채팅</w:t>
-      </w:r>
-      <w:r>
-        <w:rPr>
-          <w:rFonts w:hint="eastAsia"/>
-        </w:rPr>
-        <w:t xml:space="preserve"> :: Socket.io</w:t>
+        <w:t xml:space="preserve"> 기반 AI </w:t>
+      </w:r>
+      <w:proofErr w:type="gramStart"/>
+      <w:r>
+        <w:rPr>
+          <w:rFonts w:hint="eastAsia"/>
+        </w:rPr>
+        <w:t>채팅</w:t>
+      </w:r>
+      <w:r>
+        <w:rPr>
+          <w:rFonts w:hint="eastAsia"/>
+        </w:rPr>
+        <w:t xml:space="preserve"> :</w:t>
+      </w:r>
+      <w:proofErr w:type="gramEnd"/>
+      <w:r>
+        <w:rPr>
+          <w:rFonts w:hint="eastAsia"/>
+        </w:rPr>
+        <w:t>: Socket.io</w:t>
       </w:r>
       <w:r>
         <w:rPr>
@@ -5322,6 +5589,7 @@
         <w:t>네임스페이스 /</w:t>
       </w:r>
       <w:proofErr w:type="spellStart"/>
+      <w:proofErr w:type="gramStart"/>
       <w:r>
         <w:rPr>
           <w:rFonts w:hint="eastAsia"/>
@@ -5339,7 +5607,14 @@
         <w:rPr>
           <w:rFonts w:hint="eastAsia"/>
         </w:rPr>
-        <w:t>을 사용</w:t>
+        <w:t>을</w:t>
+      </w:r>
+      <w:proofErr w:type="gramEnd"/>
+      <w:r>
+        <w:rPr>
+          <w:rFonts w:hint="eastAsia"/>
+        </w:rPr>
+        <w:t xml:space="preserve"> 사용</w:t>
       </w:r>
     </w:p>
     <w:p>
@@ -5354,7 +5629,21 @@
         <w:rPr>
           <w:rFonts w:hint="eastAsia"/>
         </w:rPr>
-        <w:t>path: /msg 를 사용</w:t>
+        <w:t>path: /</w:t>
+      </w:r>
+      <w:proofErr w:type="gramStart"/>
+      <w:r>
+        <w:rPr>
+          <w:rFonts w:hint="eastAsia"/>
+        </w:rPr>
+        <w:t>msg 를</w:t>
+      </w:r>
+      <w:proofErr w:type="gramEnd"/>
+      <w:r>
+        <w:rPr>
+          <w:rFonts w:hint="eastAsia"/>
+        </w:rPr>
+        <w:t xml:space="preserve"> 사용</w:t>
       </w:r>
     </w:p>
     <w:p>
@@ -5436,7 +5725,21 @@
         <w:rPr>
           <w:rFonts w:hint="eastAsia"/>
         </w:rPr>
-        <w:t xml:space="preserve">그러면 연결 할 수 있음. </w:t>
+        <w:t xml:space="preserve">그러면 </w:t>
+      </w:r>
+      <w:proofErr w:type="gramStart"/>
+      <w:r>
+        <w:rPr>
+          <w:rFonts w:hint="eastAsia"/>
+        </w:rPr>
+        <w:t>연결 할</w:t>
+      </w:r>
+      <w:proofErr w:type="gramEnd"/>
+      <w:r>
+        <w:rPr>
+          <w:rFonts w:hint="eastAsia"/>
+        </w:rPr>
+        <w:t xml:space="preserve"> 수 있음. </w:t>
       </w:r>
     </w:p>
     <w:p>
@@ -5541,7 +5844,21 @@
         <w:rPr>
           <w:rFonts w:hint="eastAsia"/>
         </w:rPr>
-        <w:t>채팅방을 퇴장 할 때는</w:t>
+        <w:t xml:space="preserve">채팅방을 </w:t>
+      </w:r>
+      <w:proofErr w:type="gramStart"/>
+      <w:r>
+        <w:rPr>
+          <w:rFonts w:hint="eastAsia"/>
+        </w:rPr>
+        <w:t>퇴장 할</w:t>
+      </w:r>
+      <w:proofErr w:type="gramEnd"/>
+      <w:r>
+        <w:rPr>
+          <w:rFonts w:hint="eastAsia"/>
+        </w:rPr>
+        <w:t xml:space="preserve"> 때는</w:t>
       </w:r>
     </w:p>
     <w:p>
@@ -5687,7 +6004,21 @@
         <w:rPr>
           <w:rFonts w:hint="eastAsia"/>
         </w:rPr>
-        <w:t>채팅방을 삭제 할 때는</w:t>
+        <w:t xml:space="preserve">채팅방을 </w:t>
+      </w:r>
+      <w:proofErr w:type="gramStart"/>
+      <w:r>
+        <w:rPr>
+          <w:rFonts w:hint="eastAsia"/>
+        </w:rPr>
+        <w:t>삭제 할</w:t>
+      </w:r>
+      <w:proofErr w:type="gramEnd"/>
+      <w:r>
+        <w:rPr>
+          <w:rFonts w:hint="eastAsia"/>
+        </w:rPr>
+        <w:t xml:space="preserve"> 때는</w:t>
       </w:r>
     </w:p>
     <w:p>
@@ -5726,6 +6057,7 @@
         <w:t>aichat</w:t>
       </w:r>
       <w:proofErr w:type="spellEnd"/>
+      <w:proofErr w:type="gramStart"/>
       <w:r>
         <w:rPr>
           <w:rFonts w:hint="eastAsia"/>
@@ -5736,7 +6068,14 @@
         <w:rPr>
           <w:rFonts w:hint="eastAsia"/>
         </w:rPr>
-        <w:t>/:id</w:t>
+        <w:t>/:</w:t>
+      </w:r>
+      <w:proofErr w:type="gramEnd"/>
+      <w:r>
+        <w:rPr>
+          <w:rFonts w:hint="eastAsia"/>
+        </w:rPr>
+        <w:t>id</w:t>
       </w:r>
       <w:r>
         <w:rPr>
@@ -6050,7 +6389,21 @@
         <w:rPr>
           <w:rFonts w:hint="eastAsia"/>
         </w:rPr>
-        <w:t xml:space="preserve"> 데이터베이스 스키마 객체 배열 [] 을 제공한다.</w:t>
+        <w:t xml:space="preserve"> 데이터베이스 스키마 객체 배열 [</w:t>
+      </w:r>
+      <w:proofErr w:type="gramStart"/>
+      <w:r>
+        <w:rPr>
+          <w:rFonts w:hint="eastAsia"/>
+        </w:rPr>
+        <w:t>] 을</w:t>
+      </w:r>
+      <w:proofErr w:type="gramEnd"/>
+      <w:r>
+        <w:rPr>
+          <w:rFonts w:hint="eastAsia"/>
+        </w:rPr>
+        <w:t xml:space="preserve"> 제공한다.</w:t>
       </w:r>
       <w:r>
         <w:br/>
@@ -6257,12 +6610,28 @@
           <w:rFonts w:hint="eastAsia"/>
           <w:strike/>
         </w:rPr>
-        <w:t xml:space="preserve"> 좋을 듯 함.(물론 로컬에 저장하는 방법도 있지만</w:t>
-      </w:r>
-      <w:r>
-        <w:rPr>
+        <w:t xml:space="preserve"> 좋을 듯 </w:t>
+      </w:r>
+      <w:proofErr w:type="gramStart"/>
+      <w:r>
+        <w:rPr>
+          <w:rFonts w:hint="eastAsia"/>
           <w:strike/>
         </w:rPr>
+        <w:t>함.(</w:t>
+      </w:r>
+      <w:proofErr w:type="gramEnd"/>
+      <w:r>
+        <w:rPr>
+          <w:rFonts w:hint="eastAsia"/>
+          <w:strike/>
+        </w:rPr>
+        <w:t>물론 로컬에 저장하는 방법도 있지만</w:t>
+      </w:r>
+      <w:r>
+        <w:rPr>
+          <w:strike/>
+        </w:rPr>
         <w:t>…</w:t>
       </w:r>
       <w:r>
@@ -6402,7 +6771,14 @@
         <w:rPr>
           <w:rFonts w:hint="eastAsia"/>
         </w:rPr>
-        <w:t>/curate/info/:</w:t>
+        <w:t>/curate/info</w:t>
+      </w:r>
+      <w:proofErr w:type="gramStart"/>
+      <w:r>
+        <w:rPr>
+          <w:rFonts w:hint="eastAsia"/>
+        </w:rPr>
+        <w:t>/:</w:t>
       </w:r>
       <w:proofErr w:type="spellStart"/>
       <w:r>
@@ -6412,6 +6788,7 @@
         <w:t>pid</w:t>
       </w:r>
       <w:proofErr w:type="spellEnd"/>
+      <w:proofErr w:type="gramEnd"/>
     </w:p>
     <w:p>
       <w:pPr>
@@ -6678,6 +7055,7 @@
         <w:t>?radius</w:t>
       </w:r>
       <w:proofErr w:type="spellEnd"/>
+      <w:proofErr w:type="gramStart"/>
       <w:r>
         <w:rPr>
           <w:rFonts w:hint="eastAsia"/>
@@ -6695,6 +7073,7 @@
         <w:t>someValue</w:t>
       </w:r>
       <w:proofErr w:type="spellEnd"/>
+      <w:proofErr w:type="gramEnd"/>
       <w:r>
         <w:t>”</w:t>
       </w:r>
@@ -7363,7 +7742,21 @@
         <w:rPr>
           <w:rFonts w:hint="eastAsia"/>
         </w:rPr>
-        <w:t xml:space="preserve"> &lt;- 요정도로 표시해서 주고 _id 속성은 내부적으로 사용하면 될 듯 함.</w:t>
+        <w:t xml:space="preserve"> &lt;- 요정도로 표시해서 주고 _id 속성은 내부적으로 사용하면 될 </w:t>
+      </w:r>
+      <w:proofErr w:type="gramStart"/>
+      <w:r>
+        <w:rPr>
+          <w:rFonts w:hint="eastAsia"/>
+        </w:rPr>
+        <w:t>듯 함</w:t>
+      </w:r>
+      <w:proofErr w:type="gramEnd"/>
+      <w:r>
+        <w:rPr>
+          <w:rFonts w:hint="eastAsia"/>
+        </w:rPr>
+        <w:t>.</w:t>
       </w:r>
     </w:p>
     <w:p>
@@ -7620,6 +8013,7 @@
         <w:t xml:space="preserve">즉 의사의 이름에 접근하려면 </w:t>
       </w:r>
       <w:proofErr w:type="spellStart"/>
+      <w:proofErr w:type="gramStart"/>
       <w:r>
         <w:rPr>
           <w:rFonts w:hint="eastAsia"/>
@@ -7627,6 +8021,7 @@
         <w:t>curate.comment</w:t>
       </w:r>
       <w:proofErr w:type="spellEnd"/>
+      <w:proofErr w:type="gramEnd"/>
       <w:r>
         <w:rPr>
           <w:rFonts w:hint="eastAsia"/>
@@ -7758,7 +8153,21 @@
         <w:rPr>
           <w:rFonts w:hint="eastAsia"/>
         </w:rPr>
-        <w:t xml:space="preserve"> v2 :: 250201 Update</w:t>
+        <w:t xml:space="preserve"> v</w:t>
+      </w:r>
+      <w:proofErr w:type="gramStart"/>
+      <w:r>
+        <w:rPr>
+          <w:rFonts w:hint="eastAsia"/>
+        </w:rPr>
+        <w:t>2 :</w:t>
+      </w:r>
+      <w:proofErr w:type="gramEnd"/>
+      <w:r>
+        <w:rPr>
+          <w:rFonts w:hint="eastAsia"/>
+        </w:rPr>
+        <w:t>: 250201 Update</w:t>
       </w:r>
     </w:p>
     <w:p>
@@ -7988,7 +8397,14 @@
         <w:rPr>
           <w:rFonts w:hint="eastAsia"/>
         </w:rPr>
-        <w:t xml:space="preserve"> 기록을 생성함.</w:t>
+        <w:t xml:space="preserve"> 기록을 </w:t>
+      </w:r>
+      <w:proofErr w:type="gramStart"/>
+      <w:r>
+        <w:rPr>
+          <w:rFonts w:hint="eastAsia"/>
+        </w:rPr>
+        <w:t>생성함.</w:t>
       </w:r>
       <w:r>
         <w:rPr>
@@ -7996,6 +8412,7 @@
         </w:rPr>
         <w:t>.</w:t>
       </w:r>
+      <w:proofErr w:type="gramEnd"/>
     </w:p>
     <w:p>
       <w:pPr>
@@ -8304,6 +8721,7 @@
         <w:t>/</w:t>
       </w:r>
       <w:proofErr w:type="spellStart"/>
+      <w:proofErr w:type="gramStart"/>
       <w:r>
         <w:rPr>
           <w:rFonts w:hint="eastAsia"/>
@@ -8315,7 +8733,14 @@
         <w:rPr>
           <w:rFonts w:hint="eastAsia"/>
         </w:rPr>
-        <w:t xml:space="preserve"> :: 250201 업데이트</w:t>
+        <w:t xml:space="preserve"> :</w:t>
+      </w:r>
+      <w:proofErr w:type="gramEnd"/>
+      <w:r>
+        <w:rPr>
+          <w:rFonts w:hint="eastAsia"/>
+        </w:rPr>
+        <w:t>: 250201 업데이트</w:t>
       </w:r>
     </w:p>
     <w:p>
@@ -8345,7 +8770,21 @@
         <w:rPr>
           <w:rFonts w:hint="eastAsia"/>
         </w:rPr>
-        <w:t>로그인이 되어 있어야 함 / 프리미엄 계정이어야 함</w:t>
+        <w:t xml:space="preserve">로그인이 되어 있어야 </w:t>
+      </w:r>
+      <w:proofErr w:type="gramStart"/>
+      <w:r>
+        <w:rPr>
+          <w:rFonts w:hint="eastAsia"/>
+        </w:rPr>
+        <w:t>함 /</w:t>
+      </w:r>
+      <w:proofErr w:type="gramEnd"/>
+      <w:r>
+        <w:rPr>
+          <w:rFonts w:hint="eastAsia"/>
+        </w:rPr>
+        <w:t xml:space="preserve"> 프리미엄 계정이어야 함</w:t>
       </w:r>
     </w:p>
     <w:p>
@@ -8390,7 +8829,21 @@
         <w:rPr>
           <w:rFonts w:hint="eastAsia"/>
         </w:rPr>
-        <w:t xml:space="preserve">REST API :: </w:t>
+        <w:t xml:space="preserve">REST </w:t>
+      </w:r>
+      <w:proofErr w:type="gramStart"/>
+      <w:r>
+        <w:rPr>
+          <w:rFonts w:hint="eastAsia"/>
+        </w:rPr>
+        <w:t>API :</w:t>
+      </w:r>
+      <w:proofErr w:type="gramEnd"/>
+      <w:r>
+        <w:rPr>
+          <w:rFonts w:hint="eastAsia"/>
+        </w:rPr>
+        <w:t xml:space="preserve">: </w:t>
       </w:r>
       <w:proofErr w:type="spellStart"/>
       <w:r>
@@ -8766,13 +9219,27 @@
         <w:rPr>
           <w:rFonts w:hint="eastAsia"/>
         </w:rPr>
-        <w:t xml:space="preserve"> v</w:t>
-      </w:r>
-      <w:r>
-        <w:rPr>
-          <w:rFonts w:hint="eastAsia"/>
-        </w:rPr>
-        <w:t>4::250126</w:t>
+        <w:t xml:space="preserve"> </w:t>
+      </w:r>
+      <w:proofErr w:type="gramStart"/>
+      <w:r>
+        <w:rPr>
+          <w:rFonts w:hint="eastAsia"/>
+        </w:rPr>
+        <w:t>v</w:t>
+      </w:r>
+      <w:r>
+        <w:rPr>
+          <w:rFonts w:hint="eastAsia"/>
+        </w:rPr>
+        <w:t>4::</w:t>
+      </w:r>
+      <w:proofErr w:type="gramEnd"/>
+      <w:r>
+        <w:rPr>
+          <w:rFonts w:hint="eastAsia"/>
+        </w:rPr>
+        <w:t>250126</w:t>
       </w:r>
     </w:p>
     <w:p>
@@ -9047,11 +9514,19 @@
         <w:t>refreshToken</w:t>
       </w:r>
       <w:proofErr w:type="spellEnd"/>
-      <w:r>
-        <w:rPr>
-          <w:rFonts w:hint="eastAsia"/>
-        </w:rPr>
-        <w:t>} 을 content에 담고 있음</w:t>
+      <w:proofErr w:type="gramStart"/>
+      <w:r>
+        <w:rPr>
+          <w:rFonts w:hint="eastAsia"/>
+        </w:rPr>
+        <w:t>} 을</w:t>
+      </w:r>
+      <w:proofErr w:type="gramEnd"/>
+      <w:r>
+        <w:rPr>
+          <w:rFonts w:hint="eastAsia"/>
+        </w:rPr>
+        <w:t xml:space="preserve"> content에 담고 있음</w:t>
       </w:r>
     </w:p>
     <w:p>
@@ -9769,7 +10244,21 @@
         <w:rPr>
           <w:rFonts w:hint="eastAsia"/>
         </w:rPr>
-        <w:t>반환 인자: 정상 응답 (200)이면 Comment 스키마의 배열 [ ]을 반환함.</w:t>
+        <w:t xml:space="preserve">반환 인자: 정상 응답 (200)이면 Comment 스키마의 배열 </w:t>
+      </w:r>
+      <w:proofErr w:type="gramStart"/>
+      <w:r>
+        <w:rPr>
+          <w:rFonts w:hint="eastAsia"/>
+        </w:rPr>
+        <w:t>[ ]</w:t>
+      </w:r>
+      <w:proofErr w:type="gramEnd"/>
+      <w:r>
+        <w:rPr>
+          <w:rFonts w:hint="eastAsia"/>
+        </w:rPr>
+        <w:t>을 반환함.</w:t>
       </w:r>
       <w:r>
         <w:br/>
@@ -10313,6 +10802,7 @@
         <w:t>curate?radius</w:t>
       </w:r>
       <w:proofErr w:type="spellEnd"/>
+      <w:proofErr w:type="gramStart"/>
       <w:r>
         <w:rPr>
           <w:rFonts w:hint="eastAsia"/>
@@ -10330,6 +10820,7 @@
         <w:t>someValue</w:t>
       </w:r>
       <w:proofErr w:type="spellEnd"/>
+      <w:proofErr w:type="gramEnd"/>
       <w:r>
         <w:t>”</w:t>
       </w:r>
@@ -10494,7 +10985,21 @@
         <w:rPr>
           <w:rFonts w:hint="eastAsia"/>
         </w:rPr>
-        <w:t>comment의 개수는 comments[] 배열의 길이 속성인 .length로 접근하면 됨.</w:t>
+        <w:t xml:space="preserve">comment의 개수는 comments[] 배열의 길이 </w:t>
+      </w:r>
+      <w:proofErr w:type="gramStart"/>
+      <w:r>
+        <w:rPr>
+          <w:rFonts w:hint="eastAsia"/>
+        </w:rPr>
+        <w:t>속성인 .length</w:t>
+      </w:r>
+      <w:proofErr w:type="gramEnd"/>
+      <w:r>
+        <w:rPr>
+          <w:rFonts w:hint="eastAsia"/>
+        </w:rPr>
+        <w:t>로 접근하면 됨.</w:t>
       </w:r>
       <w:r>
         <w:br/>
@@ -10617,6 +11122,7 @@
         <w:t xml:space="preserve"> 일자 속성인 date, 그리고 </w:t>
       </w:r>
       <w:proofErr w:type="spellStart"/>
+      <w:proofErr w:type="gramStart"/>
       <w:r>
         <w:rPr>
           <w:rFonts w:hint="eastAsia"/>
@@ -10624,6 +11130,7 @@
         <w:t>user.usernick</w:t>
       </w:r>
       <w:proofErr w:type="spellEnd"/>
+      <w:proofErr w:type="gramEnd"/>
       <w:r>
         <w:rPr>
           <w:rFonts w:hint="eastAsia"/>
@@ -10631,6 +11138,7 @@
         <w:t xml:space="preserve"> 속성만 남아있음. _id, data, </w:t>
       </w:r>
       <w:proofErr w:type="spellStart"/>
+      <w:proofErr w:type="gramStart"/>
       <w:r>
         <w:rPr>
           <w:rFonts w:hint="eastAsia"/>
@@ -10638,6 +11146,7 @@
         <w:t>user.usernick</w:t>
       </w:r>
       <w:proofErr w:type="spellEnd"/>
+      <w:proofErr w:type="gramEnd"/>
       <w:r>
         <w:rPr>
           <w:rFonts w:hint="eastAsia"/>
@@ -11611,13 +12120,27 @@
         <w:rPr>
           <w:rFonts w:hint="eastAsia"/>
         </w:rPr>
-        <w:t>DM 관련 API</w:t>
-      </w:r>
-      <w:r>
-        <w:rPr>
-          <w:rFonts w:hint="eastAsia"/>
-        </w:rPr>
-        <w:t xml:space="preserve"> // </w:t>
+        <w:t xml:space="preserve">DM 관련 </w:t>
+      </w:r>
+      <w:proofErr w:type="gramStart"/>
+      <w:r>
+        <w:rPr>
+          <w:rFonts w:hint="eastAsia"/>
+        </w:rPr>
+        <w:t>API</w:t>
+      </w:r>
+      <w:r>
+        <w:rPr>
+          <w:rFonts w:hint="eastAsia"/>
+        </w:rPr>
+        <w:t xml:space="preserve"> /</w:t>
+      </w:r>
+      <w:proofErr w:type="gramEnd"/>
+      <w:r>
+        <w:rPr>
+          <w:rFonts w:hint="eastAsia"/>
+        </w:rPr>
+        <w:t xml:space="preserve">/ </w:t>
       </w:r>
       <w:proofErr w:type="spellStart"/>
       <w:r>
@@ -11859,6 +12382,7 @@
         <w:t xml:space="preserve">. pretty하게 출력해주는 외부 플러그인도 </w:t>
       </w:r>
       <w:proofErr w:type="spellStart"/>
+      <w:proofErr w:type="gramStart"/>
       <w:r>
         <w:rPr>
           <w:rFonts w:hint="eastAsia"/>
@@ -11866,6 +12390,7 @@
         <w:t>많은걸로</w:t>
       </w:r>
       <w:proofErr w:type="spellEnd"/>
+      <w:proofErr w:type="gramEnd"/>
       <w:r>
         <w:rPr>
           <w:rFonts w:hint="eastAsia"/>
@@ -11996,6 +12521,7 @@
         <w:t>dm?uid</w:t>
       </w:r>
       <w:proofErr w:type="spellEnd"/>
+      <w:proofErr w:type="gramStart"/>
       <w:r>
         <w:rPr>
           <w:rFonts w:hint="eastAsia"/>
@@ -12013,6 +12539,7 @@
         <w:t>someValue</w:t>
       </w:r>
       <w:proofErr w:type="spellEnd"/>
+      <w:proofErr w:type="gramEnd"/>
       <w:r>
         <w:t>”</w:t>
       </w:r>
@@ -12504,17 +13031,26 @@
           <w:rFonts w:hint="eastAsia"/>
           <w:strike/>
         </w:rPr>
-        <w:t>/dm/:</w:t>
-      </w:r>
-      <w:proofErr w:type="spellStart"/>
+        <w:t>/dm</w:t>
+      </w:r>
+      <w:proofErr w:type="gramStart"/>
       <w:r>
         <w:rPr>
           <w:rFonts w:hint="eastAsia"/>
           <w:strike/>
         </w:rPr>
+        <w:t>/:</w:t>
+      </w:r>
+      <w:proofErr w:type="spellStart"/>
+      <w:r>
+        <w:rPr>
+          <w:rFonts w:hint="eastAsia"/>
+          <w:strike/>
+        </w:rPr>
         <w:t>chatid</w:t>
       </w:r>
       <w:proofErr w:type="spellEnd"/>
+      <w:proofErr w:type="gramEnd"/>
     </w:p>
     <w:p>
       <w:pPr>
@@ -12776,7 +13312,14 @@
         <w:rPr>
           <w:rFonts w:hint="eastAsia"/>
         </w:rPr>
-        <w:t>/dm/:</w:t>
+        <w:t>/dm</w:t>
+      </w:r>
+      <w:proofErr w:type="gramStart"/>
+      <w:r>
+        <w:rPr>
+          <w:rFonts w:hint="eastAsia"/>
+        </w:rPr>
+        <w:t>/:</w:t>
       </w:r>
       <w:proofErr w:type="spellStart"/>
       <w:r>
@@ -12786,6 +13329,7 @@
         <w:t>chatid</w:t>
       </w:r>
       <w:proofErr w:type="spellEnd"/>
+      <w:proofErr w:type="gramEnd"/>
     </w:p>
     <w:p>
       <w:pPr>
@@ -13156,6 +13700,7 @@
         <w:t xml:space="preserve">. pretty하게 출력해주는 외부 플러그인도 </w:t>
       </w:r>
       <w:proofErr w:type="spellStart"/>
+      <w:proofErr w:type="gramStart"/>
       <w:r>
         <w:rPr>
           <w:rFonts w:hint="eastAsia"/>
@@ -13163,6 +13708,7 @@
         <w:t>많은걸로</w:t>
       </w:r>
       <w:proofErr w:type="spellEnd"/>
+      <w:proofErr w:type="gramEnd"/>
       <w:r>
         <w:rPr>
           <w:rFonts w:hint="eastAsia"/>
@@ -13289,17 +13835,26 @@
           <w:rFonts w:hint="eastAsia"/>
           <w:strike/>
         </w:rPr>
-        <w:t>/dm/:</w:t>
-      </w:r>
-      <w:proofErr w:type="spellStart"/>
+        <w:t>/dm</w:t>
+      </w:r>
+      <w:proofErr w:type="gramStart"/>
       <w:r>
         <w:rPr>
           <w:rFonts w:hint="eastAsia"/>
           <w:strike/>
         </w:rPr>
+        <w:t>/:</w:t>
+      </w:r>
+      <w:proofErr w:type="spellStart"/>
+      <w:r>
+        <w:rPr>
+          <w:rFonts w:hint="eastAsia"/>
+          <w:strike/>
+        </w:rPr>
         <w:t>chatid</w:t>
       </w:r>
       <w:proofErr w:type="spellEnd"/>
+      <w:proofErr w:type="gramEnd"/>
     </w:p>
     <w:p>
       <w:pPr>
@@ -13559,7 +14114,14 @@
         <w:rPr>
           <w:rFonts w:hint="eastAsia"/>
         </w:rPr>
-        <w:t>/dm/:</w:t>
+        <w:t>/dm</w:t>
+      </w:r>
+      <w:proofErr w:type="gramStart"/>
+      <w:r>
+        <w:rPr>
+          <w:rFonts w:hint="eastAsia"/>
+        </w:rPr>
+        <w:t>/:</w:t>
       </w:r>
       <w:proofErr w:type="spellStart"/>
       <w:r>
@@ -13569,6 +14131,7 @@
         <w:t>chatid</w:t>
       </w:r>
       <w:proofErr w:type="spellEnd"/>
+      <w:proofErr w:type="gramEnd"/>
     </w:p>
     <w:p>
       <w:pPr>
@@ -13788,9 +14351,17 @@
         <w:rPr>
           <w:rFonts w:hint="eastAsia"/>
         </w:rPr>
-        <w:t>(메서드가 아닌 이벤트임에 주의! 예를 들어 connection::</w:t>
-      </w:r>
-      <w:proofErr w:type="spellStart"/>
+        <w:t xml:space="preserve">(메서드가 아닌 이벤트임에 주의! 예를 들어 </w:t>
+      </w:r>
+      <w:proofErr w:type="gramStart"/>
+      <w:r>
+        <w:rPr>
+          <w:rFonts w:hint="eastAsia"/>
+        </w:rPr>
+        <w:t>connection::</w:t>
+      </w:r>
+      <w:proofErr w:type="spellStart"/>
+      <w:proofErr w:type="gramEnd"/>
       <w:r>
         <w:rPr>
           <w:rFonts w:hint="eastAsia"/>
@@ -13831,7 +14402,21 @@
         <w:rPr>
           <w:rFonts w:hint="eastAsia"/>
         </w:rPr>
-        <w:t>NOTE: 의사 측에서 호출 할 때는 아래 이벤트 명 뒤에 _doctor 의 접미사, 유저 측에서 호출 할 때는 아래 이벤트 명 뒤에 _user 의 접미사를 붙인다.</w:t>
+        <w:t xml:space="preserve">NOTE: 의사 측에서 </w:t>
+      </w:r>
+      <w:proofErr w:type="gramStart"/>
+      <w:r>
+        <w:rPr>
+          <w:rFonts w:hint="eastAsia"/>
+        </w:rPr>
+        <w:t>호출 할</w:t>
+      </w:r>
+      <w:proofErr w:type="gramEnd"/>
+      <w:r>
+        <w:rPr>
+          <w:rFonts w:hint="eastAsia"/>
+        </w:rPr>
+        <w:t xml:space="preserve"> 때는 아래 이벤트 명 뒤에 _doctor 의 접미사, 유저 측에서 호출 할 때는 아래 이벤트 명 뒤에 _user 의 접미사를 붙인다.</w:t>
       </w:r>
       <w:r>
         <w:br/>
@@ -13878,7 +14463,21 @@
         <w:rPr>
           <w:rFonts w:hint="eastAsia"/>
         </w:rPr>
-        <w:t>namespace는 /dm 이다.</w:t>
+        <w:t>namespace는 /</w:t>
+      </w:r>
+      <w:proofErr w:type="gramStart"/>
+      <w:r>
+        <w:rPr>
+          <w:rFonts w:hint="eastAsia"/>
+        </w:rPr>
+        <w:t>dm 이다</w:t>
+      </w:r>
+      <w:proofErr w:type="gramEnd"/>
+      <w:r>
+        <w:rPr>
+          <w:rFonts w:hint="eastAsia"/>
+        </w:rPr>
+        <w:t>.</w:t>
       </w:r>
     </w:p>
     <w:p>
@@ -13961,17 +14560,32 @@
         <w:rPr>
           <w:rFonts w:hint="eastAsia"/>
         </w:rPr>
-        <w:t>반드시 handshake시의 query 객체에 .token으로 토큰을 넣어 줘야 한다!</w:t>
-      </w:r>
-    </w:p>
-    <w:p>
-      <w:pPr>
-        <w:pStyle w:val="a6"/>
-        <w:numPr>
-          <w:ilvl w:val="2"/>
-          <w:numId w:val="1"/>
-        </w:numPr>
-      </w:pPr>
+        <w:t xml:space="preserve">반드시 handshake시의 query </w:t>
+      </w:r>
+      <w:proofErr w:type="gramStart"/>
+      <w:r>
+        <w:rPr>
+          <w:rFonts w:hint="eastAsia"/>
+        </w:rPr>
+        <w:t>객체에 .token</w:t>
+      </w:r>
+      <w:proofErr w:type="gramEnd"/>
+      <w:r>
+        <w:rPr>
+          <w:rFonts w:hint="eastAsia"/>
+        </w:rPr>
+        <w:t>으로 토큰을 넣어 줘야 한다!</w:t>
+      </w:r>
+    </w:p>
+    <w:p>
+      <w:pPr>
+        <w:pStyle w:val="a6"/>
+        <w:numPr>
+          <w:ilvl w:val="2"/>
+          <w:numId w:val="1"/>
+        </w:numPr>
+      </w:pPr>
+      <w:proofErr w:type="gramStart"/>
       <w:r>
         <w:rPr>
           <w:rFonts w:hint="eastAsia"/>
@@ -13979,6 +14593,7 @@
         <w:t>connection::</w:t>
       </w:r>
       <w:proofErr w:type="spellStart"/>
+      <w:proofErr w:type="gramEnd"/>
       <w:r>
         <w:rPr>
           <w:rFonts w:hint="eastAsia"/>
@@ -14257,6 +14872,7 @@
           <w:numId w:val="1"/>
         </w:numPr>
       </w:pPr>
+      <w:proofErr w:type="gramStart"/>
       <w:r>
         <w:rPr>
           <w:rFonts w:hint="eastAsia"/>
@@ -14264,6 +14880,7 @@
         <w:t>connection::</w:t>
       </w:r>
       <w:proofErr w:type="spellStart"/>
+      <w:proofErr w:type="gramEnd"/>
       <w:r>
         <w:rPr>
           <w:rFonts w:hint="eastAsia"/>
@@ -14367,7 +14984,21 @@
         <w:rPr>
           <w:rFonts w:hint="eastAsia"/>
         </w:rPr>
-        <w:t xml:space="preserve">에서 업그레이드 됨. </w:t>
+        <w:t xml:space="preserve">에서 </w:t>
+      </w:r>
+      <w:proofErr w:type="gramStart"/>
+      <w:r>
+        <w:rPr>
+          <w:rFonts w:hint="eastAsia"/>
+        </w:rPr>
+        <w:t>업그레이드 됨</w:t>
+      </w:r>
+      <w:proofErr w:type="gramEnd"/>
+      <w:r>
+        <w:rPr>
+          <w:rFonts w:hint="eastAsia"/>
+        </w:rPr>
+        <w:t xml:space="preserve">. </w:t>
       </w:r>
       <w:r>
         <w:t>v</w:t>
@@ -14382,7 +15013,11 @@
         <w:t xml:space="preserve">에서는 </w:t>
       </w:r>
       <w:r>
-        <w:t>{chat: chat, unread: unread}</w:t>
+        <w:t>{chat: chat, unread: unread</w:t>
+      </w:r>
+      <w:proofErr w:type="gramStart"/>
+      <w:r>
+        <w:t>}</w:t>
       </w:r>
       <w:r>
         <w:t xml:space="preserve"> </w:t>
@@ -14391,7 +15026,14 @@
         <w:rPr>
           <w:rFonts w:hint="eastAsia"/>
         </w:rPr>
-        <w:t xml:space="preserve">의 구조로 읽지 않은 메시지의 개수를 같이 반환하도록 설계. 단, 읽지 않은 메시지가 없을 경우에는 </w:t>
+        <w:t>의</w:t>
+      </w:r>
+      <w:proofErr w:type="gramEnd"/>
+      <w:r>
+        <w:rPr>
+          <w:rFonts w:hint="eastAsia"/>
+        </w:rPr>
+        <w:t xml:space="preserve"> 구조로 읽지 않은 메시지의 개수를 같이 반환하도록 설계. 단, 읽지 않은 메시지가 없을 경우에는 </w:t>
       </w:r>
       <w:r>
         <w:t>unread</w:t>
@@ -14423,6 +15065,7 @@
           <w:numId w:val="1"/>
         </w:numPr>
       </w:pPr>
+      <w:proofErr w:type="gramStart"/>
       <w:r>
         <w:rPr>
           <w:rFonts w:hint="eastAsia"/>
@@ -14430,6 +15073,7 @@
         <w:t>connection::</w:t>
       </w:r>
       <w:proofErr w:type="spellStart"/>
+      <w:proofErr w:type="gramEnd"/>
       <w:r>
         <w:rPr>
           <w:rFonts w:hint="eastAsia"/>
@@ -14535,6 +15179,7 @@
           <w:numId w:val="1"/>
         </w:numPr>
       </w:pPr>
+      <w:proofErr w:type="gramStart"/>
       <w:r>
         <w:rPr>
           <w:rFonts w:hint="eastAsia"/>
@@ -14542,6 +15187,7 @@
         <w:t>connection::</w:t>
       </w:r>
       <w:proofErr w:type="spellStart"/>
+      <w:proofErr w:type="gramEnd"/>
       <w:r>
         <w:rPr>
           <w:rFonts w:hint="eastAsia"/>
@@ -14562,7 +15208,21 @@
         <w:rPr>
           <w:rFonts w:hint="eastAsia"/>
         </w:rPr>
-        <w:t>메시지를 전송 할 때 호출함.</w:t>
+        <w:t xml:space="preserve">메시지를 </w:t>
+      </w:r>
+      <w:proofErr w:type="gramStart"/>
+      <w:r>
+        <w:rPr>
+          <w:rFonts w:hint="eastAsia"/>
+        </w:rPr>
+        <w:t>전송 할</w:t>
+      </w:r>
+      <w:proofErr w:type="gramEnd"/>
+      <w:r>
+        <w:rPr>
+          <w:rFonts w:hint="eastAsia"/>
+        </w:rPr>
+        <w:t xml:space="preserve"> 때 호출함.</w:t>
       </w:r>
     </w:p>
     <w:p>
@@ -14670,7 +15330,21 @@
         <w:rPr>
           <w:rFonts w:hint="eastAsia"/>
         </w:rPr>
-        <w:t xml:space="preserve"> 이벤트를 발생시킨다. 이것으로 환자와 의사가 메시지를 송수신 받을 수 있도록 구성 해 놓았다.</w:t>
+        <w:t xml:space="preserve"> 이벤트를 발생시킨다. 이것으로 환자와 의사가 메시지를 송수신 받을 수 있도록 </w:t>
+      </w:r>
+      <w:proofErr w:type="gramStart"/>
+      <w:r>
+        <w:rPr>
+          <w:rFonts w:hint="eastAsia"/>
+        </w:rPr>
+        <w:t>구성 해</w:t>
+      </w:r>
+      <w:proofErr w:type="gramEnd"/>
+      <w:r>
+        <w:rPr>
+          <w:rFonts w:hint="eastAsia"/>
+        </w:rPr>
+        <w:t xml:space="preserve"> 놓았다.</w:t>
       </w:r>
       <w:r>
         <w:br/>
@@ -14802,10 +15476,12 @@
           <w:numId w:val="1"/>
         </w:numPr>
       </w:pPr>
+      <w:proofErr w:type="gramStart"/>
       <w:r>
         <w:t>emitting::</w:t>
       </w:r>
       <w:proofErr w:type="spellStart"/>
+      <w:proofErr w:type="gramEnd"/>
       <w:r>
         <w:t>returnJoinedChat</w:t>
       </w:r>
@@ -15050,9 +15726,17 @@
         <w:rPr>
           <w:rFonts w:hint="eastAsia"/>
         </w:rPr>
-        <w:t>+) 250127 추가: connection::</w:t>
-      </w:r>
-      <w:proofErr w:type="spellStart"/>
+        <w:t xml:space="preserve">+) 250127 추가: </w:t>
+      </w:r>
+      <w:proofErr w:type="gramStart"/>
+      <w:r>
+        <w:rPr>
+          <w:rFonts w:hint="eastAsia"/>
+        </w:rPr>
+        <w:t>connection::</w:t>
+      </w:r>
+      <w:proofErr w:type="spellStart"/>
+      <w:proofErr w:type="gramEnd"/>
       <w:r>
         <w:rPr>
           <w:rFonts w:hint="eastAsia"/>
@@ -15099,7 +15783,21 @@
         <w:rPr>
           <w:rFonts w:hint="eastAsia"/>
         </w:rPr>
-        <w:t xml:space="preserve">생성, 수정, 삭제 되었을 때 </w:t>
+        <w:t xml:space="preserve">생성, 수정, </w:t>
+      </w:r>
+      <w:proofErr w:type="gramStart"/>
+      <w:r>
+        <w:rPr>
+          <w:rFonts w:hint="eastAsia"/>
+        </w:rPr>
+        <w:t>삭제 되었을</w:t>
+      </w:r>
+      <w:proofErr w:type="gramEnd"/>
+      <w:r>
+        <w:rPr>
+          <w:rFonts w:hint="eastAsia"/>
+        </w:rPr>
+        <w:t xml:space="preserve"> 때 </w:t>
       </w:r>
       <w:proofErr w:type="spellStart"/>
       <w:r>
@@ -15209,9 +15907,17 @@
         <w:rPr>
           <w:rFonts w:hint="eastAsia"/>
         </w:rPr>
-        <w:t>+) 250127 추가: emitting::</w:t>
-      </w:r>
-      <w:proofErr w:type="spellStart"/>
+        <w:t xml:space="preserve">+) 250127 추가: </w:t>
+      </w:r>
+      <w:proofErr w:type="gramStart"/>
+      <w:r>
+        <w:rPr>
+          <w:rFonts w:hint="eastAsia"/>
+        </w:rPr>
+        <w:t>emitting::</w:t>
+      </w:r>
+      <w:proofErr w:type="spellStart"/>
+      <w:proofErr w:type="gramEnd"/>
       <w:r>
         <w:rPr>
           <w:rFonts w:hint="eastAsia"/>
@@ -15322,7 +16028,21 @@
         <w:rPr>
           <w:rFonts w:hint="eastAsia"/>
         </w:rPr>
-        <w:t xml:space="preserve"> 생성, 수정, 삭제 되었을 때 </w:t>
+        <w:t xml:space="preserve"> 생성, 수정, </w:t>
+      </w:r>
+      <w:proofErr w:type="gramStart"/>
+      <w:r>
+        <w:rPr>
+          <w:rFonts w:hint="eastAsia"/>
+        </w:rPr>
+        <w:t>삭제 되었을</w:t>
+      </w:r>
+      <w:proofErr w:type="gramEnd"/>
+      <w:r>
+        <w:rPr>
+          <w:rFonts w:hint="eastAsia"/>
+        </w:rPr>
+        <w:t xml:space="preserve"> 때 </w:t>
       </w:r>
       <w:proofErr w:type="spellStart"/>
       <w:r>
@@ -15351,9 +16071,17 @@
         <w:rPr>
           <w:rFonts w:hint="eastAsia"/>
         </w:rPr>
-        <w:t>+) 250127 추가: connection::</w:t>
-      </w:r>
-      <w:proofErr w:type="spellStart"/>
+        <w:t xml:space="preserve">+) 250127 추가: </w:t>
+      </w:r>
+      <w:proofErr w:type="gramStart"/>
+      <w:r>
+        <w:rPr>
+          <w:rFonts w:hint="eastAsia"/>
+        </w:rPr>
+        <w:t>connection::</w:t>
+      </w:r>
+      <w:proofErr w:type="spellStart"/>
+      <w:proofErr w:type="gramEnd"/>
       <w:r>
         <w:rPr>
           <w:rFonts w:hint="eastAsia"/>
@@ -15470,24 +16198,46 @@
         <w:rPr>
           <w:rFonts w:hint="eastAsia"/>
         </w:rPr>
-        <w:t>채팅방에서 정한 약속을 환자 측이 승낙 할 때, 환자 측에서 emit 시키는 이벤트로써, doctor 영역에 전달되어 refresh를 유도하기 위한 목적임.</w:t>
-      </w:r>
-    </w:p>
-    <w:p>
-      <w:pPr>
-        <w:pStyle w:val="a6"/>
-        <w:numPr>
-          <w:ilvl w:val="2"/>
-          <w:numId w:val="1"/>
-        </w:numPr>
-      </w:pPr>
-      <w:r>
-        <w:rPr>
-          <w:rFonts w:hint="eastAsia"/>
-        </w:rPr>
-        <w:t>+) 250127 추가: emitting::</w:t>
-      </w:r>
-      <w:proofErr w:type="spellStart"/>
+        <w:t xml:space="preserve">채팅방에서 정한 약속을 환자 측이 </w:t>
+      </w:r>
+      <w:proofErr w:type="gramStart"/>
+      <w:r>
+        <w:rPr>
+          <w:rFonts w:hint="eastAsia"/>
+        </w:rPr>
+        <w:t>승낙 할</w:t>
+      </w:r>
+      <w:proofErr w:type="gramEnd"/>
+      <w:r>
+        <w:rPr>
+          <w:rFonts w:hint="eastAsia"/>
+        </w:rPr>
+        <w:t xml:space="preserve"> 때, 환자 측에서 emit 시키는 이벤트로써, doctor 영역에 전달되어 refresh를 유도하기 위한 목적임.</w:t>
+      </w:r>
+    </w:p>
+    <w:p>
+      <w:pPr>
+        <w:pStyle w:val="a6"/>
+        <w:numPr>
+          <w:ilvl w:val="2"/>
+          <w:numId w:val="1"/>
+        </w:numPr>
+      </w:pPr>
+      <w:r>
+        <w:rPr>
+          <w:rFonts w:hint="eastAsia"/>
+        </w:rPr>
+        <w:t xml:space="preserve">+) 250127 추가: </w:t>
+      </w:r>
+      <w:proofErr w:type="gramStart"/>
+      <w:r>
+        <w:rPr>
+          <w:rFonts w:hint="eastAsia"/>
+        </w:rPr>
+        <w:t>emitting::</w:t>
+      </w:r>
+      <w:proofErr w:type="spellStart"/>
+      <w:proofErr w:type="gramEnd"/>
       <w:r>
         <w:rPr>
           <w:rFonts w:hint="eastAsia"/>
@@ -15725,11 +16475,19 @@
         <w:t>refreshToken</w:t>
       </w:r>
       <w:proofErr w:type="spellEnd"/>
-      <w:r>
-        <w:rPr>
-          <w:rFonts w:hint="eastAsia"/>
-        </w:rPr>
-        <w:t>} 을 제공하면 됨.</w:t>
+      <w:proofErr w:type="gramStart"/>
+      <w:r>
+        <w:rPr>
+          <w:rFonts w:hint="eastAsia"/>
+        </w:rPr>
+        <w:t>} 을</w:t>
+      </w:r>
+      <w:proofErr w:type="gramEnd"/>
+      <w:r>
+        <w:rPr>
+          <w:rFonts w:hint="eastAsia"/>
+        </w:rPr>
+        <w:t xml:space="preserve"> 제공하면 됨.</w:t>
       </w:r>
     </w:p>
     <w:p>
@@ -15861,7 +16619,21 @@
         <w:rPr>
           <w:rFonts w:hint="eastAsia"/>
         </w:rPr>
-        <w:t xml:space="preserve"> 토큰 마저 만료됨</w:t>
+        <w:t xml:space="preserve"> </w:t>
+      </w:r>
+      <w:proofErr w:type="gramStart"/>
+      <w:r>
+        <w:rPr>
+          <w:rFonts w:hint="eastAsia"/>
+        </w:rPr>
+        <w:t>토큰 마저</w:t>
+      </w:r>
+      <w:proofErr w:type="gramEnd"/>
+      <w:r>
+        <w:rPr>
+          <w:rFonts w:hint="eastAsia"/>
+        </w:rPr>
+        <w:t xml:space="preserve"> 만료됨</w:t>
       </w:r>
     </w:p>
     <w:p>
@@ -15948,6 +16720,7 @@
         <w:t xml:space="preserve">즉 </w:t>
       </w:r>
       <w:proofErr w:type="spellStart"/>
+      <w:proofErr w:type="gramStart"/>
       <w:r>
         <w:rPr>
           <w:rFonts w:hint="eastAsia"/>
@@ -15959,7 +16732,14 @@
         <w:rPr>
           <w:rFonts w:hint="eastAsia"/>
         </w:rPr>
-        <w:t>:[pid1, pid2]</w:t>
+        <w:t>:[</w:t>
+      </w:r>
+      <w:proofErr w:type="gramEnd"/>
+      <w:r>
+        <w:rPr>
+          <w:rFonts w:hint="eastAsia"/>
+        </w:rPr>
+        <w:t>pid1, pid2]</w:t>
       </w:r>
       <w:r>
         <w:t>…</w:t>
@@ -16052,7 +16832,21 @@
         <w:rPr>
           <w:rFonts w:hint="eastAsia"/>
         </w:rPr>
-        <w:t xml:space="preserve"> 라는 속성값이 추가적으로 제공됨을 확인 할 수 있다.</w:t>
+        <w:t xml:space="preserve"> 라는 속성값이 추가적으로 제공됨을 </w:t>
+      </w:r>
+      <w:proofErr w:type="gramStart"/>
+      <w:r>
+        <w:rPr>
+          <w:rFonts w:hint="eastAsia"/>
+        </w:rPr>
+        <w:t>확인 할</w:t>
+      </w:r>
+      <w:proofErr w:type="gramEnd"/>
+      <w:r>
+        <w:rPr>
+          <w:rFonts w:hint="eastAsia"/>
+        </w:rPr>
+        <w:t xml:space="preserve"> 수 있다.</w:t>
       </w:r>
       <w:r>
         <w:t xml:space="preserve"> </w:t>
@@ -16365,7 +17159,30 @@
         <w:t xml:space="preserve"> </w:t>
       </w:r>
       <w:r>
-        <w:t xml:space="preserve">v2 :: 250131 </w:t>
+        <w:t>v</w:t>
+      </w:r>
+      <w:proofErr w:type="gramStart"/>
+      <w:r>
+        <w:rPr>
+          <w:rFonts w:hint="eastAsia"/>
+        </w:rPr>
+        <w:t>3</w:t>
+      </w:r>
+      <w:r>
+        <w:t xml:space="preserve"> :</w:t>
+      </w:r>
+      <w:proofErr w:type="gramEnd"/>
+      <w:r>
+        <w:t>: 250</w:t>
+      </w:r>
+      <w:r>
+        <w:rPr>
+          <w:rFonts w:hint="eastAsia"/>
+        </w:rPr>
+        <w:t>211</w:t>
+      </w:r>
+      <w:r>
+        <w:t xml:space="preserve"> </w:t>
       </w:r>
       <w:r>
         <w:rPr>
@@ -16629,6 +17446,21 @@
         <w:rPr>
           <w:rFonts w:hint="eastAsia"/>
         </w:rPr>
+        <w:t>402: 리뷰를 이미 작성했거나 그러한 병원이 없음</w:t>
+      </w:r>
+    </w:p>
+    <w:p>
+      <w:pPr>
+        <w:pStyle w:val="a6"/>
+        <w:numPr>
+          <w:ilvl w:val="4"/>
+          <w:numId w:val="1"/>
+        </w:numPr>
+      </w:pPr>
+      <w:r>
+        <w:rPr>
+          <w:rFonts w:hint="eastAsia"/>
+        </w:rPr>
         <w:t>403: 서버 내부 알고리즘 오류</w:t>
       </w:r>
     </w:p>
@@ -16658,7 +17490,21 @@
         <w:rPr>
           <w:rFonts w:hint="eastAsia"/>
         </w:rPr>
-        <w:t>/review/edit/:리뷰의 _id 속성</w:t>
+        <w:t>/review/edit</w:t>
+      </w:r>
+      <w:proofErr w:type="gramStart"/>
+      <w:r>
+        <w:rPr>
+          <w:rFonts w:hint="eastAsia"/>
+        </w:rPr>
+        <w:t>/:리뷰의</w:t>
+      </w:r>
+      <w:proofErr w:type="gramEnd"/>
+      <w:r>
+        <w:rPr>
+          <w:rFonts w:hint="eastAsia"/>
+        </w:rPr>
+        <w:t xml:space="preserve"> _id 속성</w:t>
       </w:r>
       <w:r>
         <w:t xml:space="preserve"> v</w:t>
@@ -16792,7 +17638,14 @@
         <w:rPr>
           <w:rFonts w:hint="eastAsia"/>
         </w:rPr>
-        <w:t xml:space="preserve">  와 같은 객체가 존재해야 한다.</w:t>
+        <w:t xml:space="preserve">  와 같은 객체가 존재해</w:t>
+      </w:r>
+      <w:r>
+        <w:rPr>
+          <w:rFonts w:hint="eastAsia"/>
+        </w:rPr>
+        <w:lastRenderedPageBreak/>
+        <w:t>야 한다.</w:t>
       </w:r>
       <w:r>
         <w:br/>
@@ -16801,7 +17654,6 @@
         <w:rPr>
           <w:rFonts w:hint="eastAsia"/>
         </w:rPr>
-        <w:lastRenderedPageBreak/>
         <w:t xml:space="preserve">이때 </w:t>
       </w:r>
       <w:proofErr w:type="spellStart"/>
@@ -16991,7 +17843,21 @@
         <w:rPr>
           <w:rFonts w:hint="eastAsia"/>
         </w:rPr>
-        <w:t>/review/delete/:리뷰의 _id 속성</w:t>
+        <w:t>/review/delete</w:t>
+      </w:r>
+      <w:proofErr w:type="gramStart"/>
+      <w:r>
+        <w:rPr>
+          <w:rFonts w:hint="eastAsia"/>
+        </w:rPr>
+        <w:t>/:리뷰의</w:t>
+      </w:r>
+      <w:proofErr w:type="gramEnd"/>
+      <w:r>
+        <w:rPr>
+          <w:rFonts w:hint="eastAsia"/>
+        </w:rPr>
+        <w:t xml:space="preserve"> _id 속성</w:t>
       </w:r>
       <w:r>
         <w:rPr>
@@ -17257,7 +18123,14 @@
         <w:rPr>
           <w:rFonts w:hint="eastAsia"/>
         </w:rPr>
-        <w:t>/review/listing/:</w:t>
+        <w:t>/review/listing</w:t>
+      </w:r>
+      <w:proofErr w:type="gramStart"/>
+      <w:r>
+        <w:rPr>
+          <w:rFonts w:hint="eastAsia"/>
+        </w:rPr>
+        <w:t>/:</w:t>
       </w:r>
       <w:proofErr w:type="spellStart"/>
       <w:r>
@@ -17267,11 +18140,36 @@
         <w:t>pid</w:t>
       </w:r>
       <w:proofErr w:type="spellEnd"/>
-      <w:r>
-        <w:rPr>
-          <w:rFonts w:hint="eastAsia"/>
-        </w:rPr>
-        <w:t xml:space="preserve"> v2 :: 250130 수정</w:t>
+      <w:proofErr w:type="gramEnd"/>
+      <w:r>
+        <w:rPr>
+          <w:rFonts w:hint="eastAsia"/>
+        </w:rPr>
+        <w:t xml:space="preserve"> v</w:t>
+      </w:r>
+      <w:r>
+        <w:rPr>
+          <w:rFonts w:hint="eastAsia"/>
+        </w:rPr>
+        <w:t>3</w:t>
+      </w:r>
+      <w:r>
+        <w:rPr>
+          <w:rFonts w:hint="eastAsia"/>
+        </w:rPr>
+        <w:t xml:space="preserve"> :: 250</w:t>
+      </w:r>
+      <w:r>
+        <w:rPr>
+          <w:rFonts w:hint="eastAsia"/>
+        </w:rPr>
+        <w:t>211</w:t>
+      </w:r>
+      <w:r>
+        <w:rPr>
+          <w:rFonts w:hint="eastAsia"/>
+        </w:rPr>
+        <w:t xml:space="preserve"> 수정</w:t>
       </w:r>
     </w:p>
     <w:p>
@@ -17329,7 +18227,21 @@
         <w:rPr>
           <w:rFonts w:hint="eastAsia"/>
         </w:rPr>
-        <w:t xml:space="preserve"> 싶을 때 호출함.(익명성을 위해 각 리뷰의 user 속성은 </w:t>
+        <w:t xml:space="preserve"> 싶을 때 </w:t>
+      </w:r>
+      <w:proofErr w:type="gramStart"/>
+      <w:r>
+        <w:rPr>
+          <w:rFonts w:hint="eastAsia"/>
+        </w:rPr>
+        <w:t>호출함.(</w:t>
+      </w:r>
+      <w:proofErr w:type="gramEnd"/>
+      <w:r>
+        <w:rPr>
+          <w:rFonts w:hint="eastAsia"/>
+        </w:rPr>
+        <w:t xml:space="preserve">익명성을 위해 각 리뷰의 user 속성은 </w:t>
       </w:r>
       <w:proofErr w:type="spellStart"/>
       <w:r>
@@ -17353,6 +18265,9 @@
           <w:ilvl w:val="3"/>
           <w:numId w:val="1"/>
         </w:numPr>
+        <w:rPr>
+          <w:strike/>
+        </w:rPr>
       </w:pPr>
       <w:r>
         <w:rPr>
@@ -17380,20 +18295,32 @@
       <w:r>
         <w:rPr>
           <w:rFonts w:hint="eastAsia"/>
-        </w:rPr>
-        <w:t>+) 쿼리 파라미터로 ?</w:t>
-      </w:r>
-      <w:proofErr w:type="spellStart"/>
-      <w:r>
-        <w:rPr>
-          <w:rFonts w:hint="eastAsia"/>
+          <w:strike/>
+        </w:rPr>
+        <w:t xml:space="preserve">+) 쿼리 </w:t>
+      </w:r>
+      <w:proofErr w:type="gramStart"/>
+      <w:r>
+        <w:rPr>
+          <w:rFonts w:hint="eastAsia"/>
+          <w:strike/>
+        </w:rPr>
+        <w:t>파라미터로 ?</w:t>
+      </w:r>
+      <w:proofErr w:type="spellStart"/>
+      <w:r>
+        <w:rPr>
+          <w:rFonts w:hint="eastAsia"/>
+          <w:strike/>
         </w:rPr>
         <w:t>isPremium</w:t>
       </w:r>
       <w:proofErr w:type="spellEnd"/>
-      <w:r>
-        <w:rPr>
-          <w:rFonts w:hint="eastAsia"/>
+      <w:proofErr w:type="gramEnd"/>
+      <w:r>
+        <w:rPr>
+          <w:rFonts w:hint="eastAsia"/>
+          <w:strike/>
         </w:rPr>
         <w:t>= 속성이 필요하다. 프리미엄 병원이면 true, 아니면 false를 제공하면 된다.</w:t>
       </w:r>
@@ -17703,6 +18630,7 @@
         <w:rPr>
           <w:rFonts w:hint="eastAsia"/>
         </w:rPr>
+        <w:lastRenderedPageBreak/>
         <w:t xml:space="preserve">반환 인자: 정상 응답(200)이면 </w:t>
       </w:r>
       <w:proofErr w:type="spellStart"/>
@@ -17717,14 +18645,7 @@
         <w:rPr>
           <w:rFonts w:hint="eastAsia"/>
         </w:rPr>
-        <w:t xml:space="preserve">와 함께 방문한 병원의 </w:t>
-      </w:r>
-      <w:r>
-        <w:rPr>
-          <w:rFonts w:hint="eastAsia"/>
-        </w:rPr>
-        <w:lastRenderedPageBreak/>
-        <w:t xml:space="preserve">리스트가 포함된 </w:t>
+        <w:t xml:space="preserve">와 함께 방문한 병원의 리스트가 포함된 </w:t>
       </w:r>
       <w:r>
         <w:t xml:space="preserve">JSON </w:t>
@@ -17816,7 +18737,15 @@
         <w:t xml:space="preserve"> </w:t>
       </w:r>
       <w:r>
-        <w:t>v2 :: 250131</w:t>
+        <w:t>v</w:t>
+      </w:r>
+      <w:proofErr w:type="gramStart"/>
+      <w:r>
+        <w:t>2 :</w:t>
+      </w:r>
+      <w:proofErr w:type="gramEnd"/>
+      <w:r>
+        <w:t>: 250131</w:t>
       </w:r>
     </w:p>
     <w:p>
@@ -17846,7 +18775,21 @@
         <w:rPr>
           <w:rFonts w:hint="eastAsia"/>
         </w:rPr>
-        <w:t>특정 대화방에 대해 환자가 실제로 병원에 방문하여 meeting이 완료 된 경우에 환자가 리뷰를 남길 수 있도록 하는 함수임.</w:t>
+        <w:t xml:space="preserve">특정 대화방에 대해 환자가 실제로 병원에 방문하여 meeting이 </w:t>
+      </w:r>
+      <w:proofErr w:type="gramStart"/>
+      <w:r>
+        <w:rPr>
+          <w:rFonts w:hint="eastAsia"/>
+        </w:rPr>
+        <w:t>완료 된</w:t>
+      </w:r>
+      <w:proofErr w:type="gramEnd"/>
+      <w:r>
+        <w:rPr>
+          <w:rFonts w:hint="eastAsia"/>
+        </w:rPr>
+        <w:t xml:space="preserve"> 경우에 환자가 리뷰를 남길 수 있도록 하는 함수임.</w:t>
       </w:r>
     </w:p>
     <w:p>
@@ -18053,7 +18996,21 @@
         <w:rPr>
           <w:rFonts w:hint="eastAsia"/>
         </w:rPr>
-        <w:t xml:space="preserve"> v2 :: 250130 Update</w:t>
+        <w:t xml:space="preserve"> v</w:t>
+      </w:r>
+      <w:proofErr w:type="gramStart"/>
+      <w:r>
+        <w:rPr>
+          <w:rFonts w:hint="eastAsia"/>
+        </w:rPr>
+        <w:t>2 :</w:t>
+      </w:r>
+      <w:proofErr w:type="gramEnd"/>
+      <w:r>
+        <w:rPr>
+          <w:rFonts w:hint="eastAsia"/>
+        </w:rPr>
+        <w:t>: 250130 Update</w:t>
       </w:r>
     </w:p>
     <w:p>
@@ -18226,6 +19183,7 @@
         <w:t xml:space="preserve">형태의 객체를 반환. </w:t>
       </w:r>
       <w:proofErr w:type="spellStart"/>
+      <w:proofErr w:type="gramStart"/>
       <w:r>
         <w:rPr>
           <w:rFonts w:hint="eastAsia"/>
@@ -18233,6 +19191,7 @@
         <w:t>psy.reviews</w:t>
       </w:r>
       <w:proofErr w:type="spellEnd"/>
+      <w:proofErr w:type="gramEnd"/>
       <w:r>
         <w:rPr>
           <w:rFonts w:hint="eastAsia"/>
@@ -18242,6 +19201,7 @@
       <w:r>
         <w:rPr>
           <w:rFonts w:hint="eastAsia"/>
+          <w:strike/>
         </w:rPr>
         <w:t xml:space="preserve">앞에서 </w:t>
       </w:r>
@@ -18249,6 +19209,7 @@
       <w:r>
         <w:rPr>
           <w:rFonts w:hint="eastAsia"/>
+          <w:strike/>
         </w:rPr>
         <w:t>말했다시피</w:t>
       </w:r>
@@ -18256,6 +19217,7 @@
       <w:r>
         <w:rPr>
           <w:rFonts w:hint="eastAsia"/>
+          <w:strike/>
         </w:rPr>
         <w:t xml:space="preserve">, </w:t>
       </w:r>
@@ -18263,6 +19225,7 @@
       <w:r>
         <w:rPr>
           <w:rFonts w:hint="eastAsia"/>
+          <w:strike/>
         </w:rPr>
         <w:t>isPremiumPsy</w:t>
       </w:r>
@@ -18270,6 +19233,7 @@
       <w:r>
         <w:rPr>
           <w:rFonts w:hint="eastAsia"/>
+          <w:strike/>
         </w:rPr>
         <w:t xml:space="preserve"> 속성이 false면 </w:t>
       </w:r>
@@ -18277,6 +19241,7 @@
       <w:r>
         <w:rPr>
           <w:rFonts w:hint="eastAsia"/>
+          <w:strike/>
         </w:rPr>
         <w:t>별점</w:t>
       </w:r>
@@ -18284,8 +19249,15 @@
       <w:r>
         <w:rPr>
           <w:rFonts w:hint="eastAsia"/>
-        </w:rPr>
-        <w:t xml:space="preserve"> 및 리뷰가 공개적으로 노출되진 않음. 따라서 이를 통해 프리미엄 병원으로의 업그레이드를 유도할 수 있음.</w:t>
+          <w:strike/>
+        </w:rPr>
+        <w:t xml:space="preserve"> 및 리뷰가 공개적으로 노출되진 않음.</w:t>
+      </w:r>
+      <w:r>
+        <w:rPr>
+          <w:rFonts w:hint="eastAsia"/>
+        </w:rPr>
+        <w:t xml:space="preserve"> 따라서 이를 통해 프리미엄 병원으로의 업그레이드를 유도할 수 있음.</w:t>
       </w:r>
     </w:p>
     <w:p>
@@ -18356,11 +19328,19 @@
       <w:r>
         <w:t xml:space="preserve"> v</w:t>
       </w:r>
-      <w:r>
-        <w:rPr>
-          <w:rFonts w:hint="eastAsia"/>
-        </w:rPr>
-        <w:t>3 :: 250129 Schema / API Update!</w:t>
+      <w:proofErr w:type="gramStart"/>
+      <w:r>
+        <w:rPr>
+          <w:rFonts w:hint="eastAsia"/>
+        </w:rPr>
+        <w:t>3 :</w:t>
+      </w:r>
+      <w:proofErr w:type="gramEnd"/>
+      <w:r>
+        <w:rPr>
+          <w:rFonts w:hint="eastAsia"/>
+        </w:rPr>
+        <w:t>: 250129 Schema / API Update!</w:t>
       </w:r>
     </w:p>
     <w:p>
@@ -18638,7 +19618,14 @@
         <w:rPr>
           <w:rFonts w:hint="eastAsia"/>
         </w:rPr>
-        <w:t>/doctor/appointment/get/:</w:t>
+        <w:t>/doctor/appointment/get</w:t>
+      </w:r>
+      <w:proofErr w:type="gramStart"/>
+      <w:r>
+        <w:rPr>
+          <w:rFonts w:hint="eastAsia"/>
+        </w:rPr>
+        <w:t>/:</w:t>
       </w:r>
       <w:proofErr w:type="spellStart"/>
       <w:r>
@@ -18648,6 +19635,7 @@
         <w:t>appid</w:t>
       </w:r>
       <w:proofErr w:type="spellEnd"/>
+      <w:proofErr w:type="gramEnd"/>
     </w:p>
     <w:p>
       <w:pPr>
@@ -18691,7 +19679,14 @@
         <w:rPr>
           <w:rFonts w:hint="eastAsia"/>
         </w:rPr>
-        <w:t>요청 인자: appointment 스키마의 _id 속성을 :</w:t>
+        <w:t xml:space="preserve">요청 인자: appointment 스키마의 _id </w:t>
+      </w:r>
+      <w:proofErr w:type="gramStart"/>
+      <w:r>
+        <w:rPr>
+          <w:rFonts w:hint="eastAsia"/>
+        </w:rPr>
+        <w:t>속성을 :</w:t>
       </w:r>
       <w:proofErr w:type="spellStart"/>
       <w:r>
@@ -18701,6 +19696,7 @@
         <w:t>appid</w:t>
       </w:r>
       <w:proofErr w:type="spellEnd"/>
+      <w:proofErr w:type="gramEnd"/>
       <w:r>
         <w:rPr>
           <w:rFonts w:hint="eastAsia"/>
@@ -18831,6 +19827,7 @@
         <w:t>getWithChatId</w:t>
       </w:r>
       <w:proofErr w:type="spellEnd"/>
+      <w:proofErr w:type="gramStart"/>
       <w:r>
         <w:rPr>
           <w:rFonts w:hint="eastAsia"/>
@@ -18845,6 +19842,7 @@
         <w:t>cid</w:t>
       </w:r>
       <w:proofErr w:type="spellEnd"/>
+      <w:proofErr w:type="gramEnd"/>
     </w:p>
     <w:p>
       <w:pPr>
@@ -18888,7 +19886,14 @@
         <w:rPr>
           <w:rFonts w:hint="eastAsia"/>
         </w:rPr>
-        <w:t>요청 인자: Chat 스키마의 _id 속성을 :</w:t>
+        <w:t xml:space="preserve">요청 인자: Chat 스키마의 _id </w:t>
+      </w:r>
+      <w:proofErr w:type="gramStart"/>
+      <w:r>
+        <w:rPr>
+          <w:rFonts w:hint="eastAsia"/>
+        </w:rPr>
+        <w:t>속성을 :</w:t>
       </w:r>
       <w:proofErr w:type="spellStart"/>
       <w:r>
@@ -18898,6 +19903,7 @@
         <w:t>cid</w:t>
       </w:r>
       <w:proofErr w:type="spellEnd"/>
+      <w:proofErr w:type="gramEnd"/>
       <w:r>
         <w:rPr>
           <w:rFonts w:hint="eastAsia"/>
@@ -19148,8 +20154,13 @@
         <w:t xml:space="preserve">는 </w:t>
       </w:r>
       <w:proofErr w:type="spellStart"/>
-      <w:r>
-        <w:t>user._id</w:t>
+      <w:proofErr w:type="gramStart"/>
+      <w:r>
+        <w:t>user._</w:t>
+      </w:r>
+      <w:proofErr w:type="gramEnd"/>
+      <w:r>
+        <w:t>id</w:t>
       </w:r>
       <w:proofErr w:type="spellEnd"/>
       <w:r>
@@ -19886,7 +20897,21 @@
         <w:rPr>
           <w:rFonts w:hint="eastAsia"/>
         </w:rPr>
-        <w:t xml:space="preserve"> v2 :: 250130 Update</w:t>
+        <w:t xml:space="preserve"> v</w:t>
+      </w:r>
+      <w:proofErr w:type="gramStart"/>
+      <w:r>
+        <w:rPr>
+          <w:rFonts w:hint="eastAsia"/>
+        </w:rPr>
+        <w:t>2 :</w:t>
+      </w:r>
+      <w:proofErr w:type="gramEnd"/>
+      <w:r>
+        <w:rPr>
+          <w:rFonts w:hint="eastAsia"/>
+        </w:rPr>
+        <w:t>: 250130 Update</w:t>
       </w:r>
     </w:p>
     <w:p>
@@ -20191,7 +21216,14 @@
         <w:rPr>
           <w:rFonts w:hint="eastAsia"/>
         </w:rPr>
-        <w:t>get/</w:t>
+        <w:t>get</w:t>
+      </w:r>
+      <w:proofErr w:type="gramStart"/>
+      <w:r>
+        <w:rPr>
+          <w:rFonts w:hint="eastAsia"/>
+        </w:rPr>
+        <w:t>/</w:t>
       </w:r>
       <w:r>
         <w:t>:</w:t>
@@ -20201,6 +21233,7 @@
         <w:t>cid</w:t>
       </w:r>
       <w:proofErr w:type="spellEnd"/>
+      <w:proofErr w:type="gramEnd"/>
       <w:r>
         <w:rPr>
           <w:rFonts w:hint="eastAsia"/>
@@ -20251,7 +21284,14 @@
         <w:rPr>
           <w:rFonts w:hint="eastAsia"/>
         </w:rPr>
-        <w:t xml:space="preserve">요청 인자: </w:t>
+        <w:t>요청 인자</w:t>
+      </w:r>
+      <w:proofErr w:type="gramStart"/>
+      <w:r>
+        <w:rPr>
+          <w:rFonts w:hint="eastAsia"/>
+        </w:rPr>
+        <w:t xml:space="preserve">: </w:t>
       </w:r>
       <w:r>
         <w:t>:</w:t>
@@ -20261,6 +21301,7 @@
         <w:t>cid</w:t>
       </w:r>
       <w:proofErr w:type="spellEnd"/>
+      <w:proofErr w:type="gramEnd"/>
       <w:r>
         <w:t xml:space="preserve"> </w:t>
       </w:r>
@@ -20497,6 +21538,7 @@
         <w:t>getWithAppid</w:t>
       </w:r>
       <w:proofErr w:type="spellEnd"/>
+      <w:proofErr w:type="gramStart"/>
       <w:r>
         <w:rPr>
           <w:rFonts w:hint="eastAsia"/>
@@ -20511,6 +21553,7 @@
         <w:t>appid</w:t>
       </w:r>
       <w:proofErr w:type="spellEnd"/>
+      <w:proofErr w:type="gramEnd"/>
       <w:r>
         <w:rPr>
           <w:rFonts w:hint="eastAsia"/>
@@ -20564,7 +21607,14 @@
         <w:rPr>
           <w:rFonts w:hint="eastAsia"/>
         </w:rPr>
-        <w:t>요청 인자: :</w:t>
+        <w:t>요청 인자</w:t>
+      </w:r>
+      <w:proofErr w:type="gramStart"/>
+      <w:r>
+        <w:rPr>
+          <w:rFonts w:hint="eastAsia"/>
+        </w:rPr>
+        <w:t>: :</w:t>
       </w:r>
       <w:proofErr w:type="spellStart"/>
       <w:r>
@@ -20574,6 +21624,7 @@
         <w:t>appid</w:t>
       </w:r>
       <w:proofErr w:type="spellEnd"/>
+      <w:proofErr w:type="gramEnd"/>
       <w:r>
         <w:rPr>
           <w:rFonts w:hint="eastAsia"/>

</xml_diff>

<commit_message>
1.0.0: improved token refreshing procedure
</commit_message>
<xml_diff>
--- a/documentations/documentation.docx
+++ b/documentations/documentation.docx
@@ -1462,14 +1462,26 @@
         <w:rPr>
           <w:rFonts w:hint="eastAsia"/>
         </w:rPr>
-        <w:t>3::</w:t>
+        <w:t>4</w:t>
+      </w:r>
+      <w:r>
+        <w:rPr>
+          <w:rFonts w:hint="eastAsia"/>
+        </w:rPr>
+        <w:t>::</w:t>
       </w:r>
       <w:proofErr w:type="gramEnd"/>
       <w:r>
         <w:rPr>
           <w:rFonts w:hint="eastAsia"/>
         </w:rPr>
-        <w:t>250126</w:t>
+        <w:t>250</w:t>
+      </w:r>
+      <w:r>
+        <w:rPr>
+          <w:rFonts w:hint="eastAsia"/>
+        </w:rPr>
+        <w:t>218 update</w:t>
       </w:r>
     </w:p>
     <w:p>
@@ -1513,6 +1525,20 @@
         <w:rPr>
           <w:rFonts w:hint="eastAsia"/>
         </w:rPr>
+        <w:t xml:space="preserve">, </w:t>
+      </w:r>
+      <w:proofErr w:type="spellStart"/>
+      <w:r>
+        <w:rPr>
+          <w:rFonts w:hint="eastAsia"/>
+        </w:rPr>
+        <w:t>refreshToken</w:t>
+      </w:r>
+      <w:proofErr w:type="spellEnd"/>
+      <w:r>
+        <w:rPr>
+          <w:rFonts w:hint="eastAsia"/>
+        </w:rPr>
         <w:t>를</w:t>
       </w:r>
       <w:r>
@@ -1521,6 +1547,46 @@
         </w:rPr>
         <w:t xml:space="preserve"> body의 인자로 받음.</w:t>
       </w:r>
+      <w:r>
+        <w:br/>
+      </w:r>
+      <w:r>
+        <w:drawing>
+          <wp:inline distT="0" distB="0" distL="0" distR="0" wp14:anchorId="46E68EEF" wp14:editId="160654AC">
+            <wp:extent cx="3734321" cy="200053"/>
+            <wp:effectExtent l="0" t="0" r="0" b="9525"/>
+            <wp:docPr id="1330072692" name="그림 1"/>
+            <wp:cNvGraphicFramePr>
+              <a:graphicFrameLocks xmlns:a="http://schemas.openxmlformats.org/drawingml/2006/main" noChangeAspect="1"/>
+            </wp:cNvGraphicFramePr>
+            <a:graphic xmlns:a="http://schemas.openxmlformats.org/drawingml/2006/main">
+              <a:graphicData uri="http://schemas.openxmlformats.org/drawingml/2006/picture">
+                <pic:pic xmlns:pic="http://schemas.openxmlformats.org/drawingml/2006/picture">
+                  <pic:nvPicPr>
+                    <pic:cNvPr id="1330072692" name=""/>
+                    <pic:cNvPicPr/>
+                  </pic:nvPicPr>
+                  <pic:blipFill>
+                    <a:blip r:embed="rId6"/>
+                    <a:stretch>
+                      <a:fillRect/>
+                    </a:stretch>
+                  </pic:blipFill>
+                  <pic:spPr>
+                    <a:xfrm>
+                      <a:off x="0" y="0"/>
+                      <a:ext cx="3734321" cy="200053"/>
+                    </a:xfrm>
+                    <a:prstGeom prst="rect">
+                      <a:avLst/>
+                    </a:prstGeom>
+                  </pic:spPr>
+                </pic:pic>
+              </a:graphicData>
+            </a:graphic>
+          </wp:inline>
+        </w:drawing>
+      </w:r>
     </w:p>
     <w:p>
       <w:pPr>
@@ -1564,6 +1630,7 @@
         <w:rPr>
           <w:rFonts w:hint="eastAsia"/>
         </w:rPr>
+        <w:lastRenderedPageBreak/>
         <w:t>오류 코드 종류</w:t>
       </w:r>
     </w:p>
@@ -1579,7 +1646,6 @@
         <w:rPr>
           <w:rFonts w:hint="eastAsia"/>
         </w:rPr>
-        <w:lastRenderedPageBreak/>
         <w:t>403: 서버 내부 알고리즘 오류</w:t>
       </w:r>
     </w:p>
@@ -1953,7 +2019,7 @@
                     <pic:cNvPicPr/>
                   </pic:nvPicPr>
                   <pic:blipFill>
-                    <a:blip r:embed="rId6"/>
+                    <a:blip r:embed="rId7"/>
                     <a:stretch>
                       <a:fillRect/>
                     </a:stretch>
@@ -2130,7 +2196,7 @@
                     <pic:cNvPicPr/>
                   </pic:nvPicPr>
                   <pic:blipFill>
-                    <a:blip r:embed="rId7"/>
+                    <a:blip r:embed="rId8"/>
                     <a:stretch>
                       <a:fillRect/>
                     </a:stretch>
@@ -2325,7 +2391,7 @@
                     <pic:cNvPicPr/>
                   </pic:nvPicPr>
                   <pic:blipFill>
-                    <a:blip r:embed="rId8"/>
+                    <a:blip r:embed="rId9"/>
                     <a:stretch>
                       <a:fillRect/>
                     </a:stretch>
@@ -3192,7 +3258,7 @@
                     <pic:cNvPicPr/>
                   </pic:nvPicPr>
                   <pic:blipFill>
-                    <a:blip r:embed="rId9"/>
+                    <a:blip r:embed="rId10"/>
                     <a:stretch>
                       <a:fillRect/>
                     </a:stretch>
@@ -3586,7 +3652,7 @@
                     <pic:cNvPicPr/>
                   </pic:nvPicPr>
                   <pic:blipFill>
-                    <a:blip r:embed="rId10">
+                    <a:blip r:embed="rId11">
                       <a:extLst>
                         <a:ext uri="{28A0092B-C50C-407E-A947-70E740481C1C}">
                           <a14:useLocalDpi xmlns:a14="http://schemas.microsoft.com/office/drawing/2010/main" val="0"/>
@@ -4045,7 +4111,7 @@
                     <pic:cNvPicPr/>
                   </pic:nvPicPr>
                   <pic:blipFill>
-                    <a:blip r:embed="rId11"/>
+                    <a:blip r:embed="rId12"/>
                     <a:stretch>
                       <a:fillRect/>
                     </a:stretch>
@@ -4095,7 +4161,7 @@
                     <pic:cNvPicPr/>
                   </pic:nvPicPr>
                   <pic:blipFill>
-                    <a:blip r:embed="rId12"/>
+                    <a:blip r:embed="rId13"/>
                     <a:stretch>
                       <a:fillRect/>
                     </a:stretch>
@@ -4145,7 +4211,7 @@
                     <pic:cNvPicPr/>
                   </pic:nvPicPr>
                   <pic:blipFill>
-                    <a:blip r:embed="rId13"/>
+                    <a:blip r:embed="rId14"/>
                     <a:stretch>
                       <a:fillRect/>
                     </a:stretch>
@@ -4963,7 +5029,7 @@
                     <pic:cNvPicPr/>
                   </pic:nvPicPr>
                   <pic:blipFill>
-                    <a:blip r:embed="rId14"/>
+                    <a:blip r:embed="rId15"/>
                     <a:stretch>
                       <a:fillRect/>
                     </a:stretch>
@@ -5227,7 +5293,7 @@
                     <pic:cNvPicPr/>
                   </pic:nvPicPr>
                   <pic:blipFill>
-                    <a:blip r:embed="rId15"/>
+                    <a:blip r:embed="rId16"/>
                     <a:stretch>
                       <a:fillRect/>
                     </a:stretch>
@@ -6428,7 +6494,7 @@
                     <pic:cNvPicPr/>
                   </pic:nvPicPr>
                   <pic:blipFill>
-                    <a:blip r:embed="rId16"/>
+                    <a:blip r:embed="rId17"/>
                     <a:stretch>
                       <a:fillRect/>
                     </a:stretch>
@@ -6886,7 +6952,7 @@
                     <pic:cNvPicPr/>
                   </pic:nvPicPr>
                   <pic:blipFill>
-                    <a:blip r:embed="rId17"/>
+                    <a:blip r:embed="rId18"/>
                     <a:stretch>
                       <a:fillRect/>
                     </a:stretch>
@@ -7275,7 +7341,7 @@
                     <pic:cNvPicPr/>
                   </pic:nvPicPr>
                   <pic:blipFill>
-                    <a:blip r:embed="rId18"/>
+                    <a:blip r:embed="rId19"/>
                     <a:stretch>
                       <a:fillRect/>
                     </a:stretch>
@@ -7341,7 +7407,7 @@
                     <pic:cNvPicPr/>
                   </pic:nvPicPr>
                   <pic:blipFill>
-                    <a:blip r:embed="rId19"/>
+                    <a:blip r:embed="rId20"/>
                     <a:stretch>
                       <a:fillRect/>
                     </a:stretch>
@@ -7654,7 +7720,7 @@
                     <pic:cNvPicPr/>
                   </pic:nvPicPr>
                   <pic:blipFill>
-                    <a:blip r:embed="rId20"/>
+                    <a:blip r:embed="rId21"/>
                     <a:stretch>
                       <a:fillRect/>
                     </a:stretch>
@@ -7942,7 +8008,7 @@
                     <pic:cNvPicPr/>
                   </pic:nvPicPr>
                   <pic:blipFill>
-                    <a:blip r:embed="rId21"/>
+                    <a:blip r:embed="rId22"/>
                     <a:stretch>
                       <a:fillRect/>
                     </a:stretch>
@@ -9621,7 +9687,39 @@
         <w:rPr>
           <w:rFonts w:hint="eastAsia"/>
         </w:rPr>
-        <w:t xml:space="preserve"> v2::250126</w:t>
+        <w:t xml:space="preserve"> </w:t>
+      </w:r>
+      <w:proofErr w:type="gramStart"/>
+      <w:r>
+        <w:rPr>
+          <w:rFonts w:hint="eastAsia"/>
+        </w:rPr>
+        <w:t>v</w:t>
+      </w:r>
+      <w:r>
+        <w:rPr>
+          <w:rFonts w:hint="eastAsia"/>
+        </w:rPr>
+        <w:t>3</w:t>
+      </w:r>
+      <w:r>
+        <w:rPr>
+          <w:rFonts w:hint="eastAsia"/>
+        </w:rPr>
+        <w:t>::</w:t>
+      </w:r>
+      <w:proofErr w:type="gramEnd"/>
+      <w:r>
+        <w:rPr>
+          <w:rFonts w:hint="eastAsia"/>
+        </w:rPr>
+        <w:t>250</w:t>
+      </w:r>
+      <w:r>
+        <w:rPr>
+          <w:rFonts w:hint="eastAsia"/>
+        </w:rPr>
+        <w:t>218</w:t>
       </w:r>
     </w:p>
     <w:p>
@@ -9680,8 +9778,62 @@
         <w:rPr>
           <w:rFonts w:hint="eastAsia"/>
         </w:rPr>
+        <w:t xml:space="preserve">, </w:t>
+      </w:r>
+      <w:proofErr w:type="spellStart"/>
+      <w:r>
+        <w:rPr>
+          <w:rFonts w:hint="eastAsia"/>
+        </w:rPr>
+        <w:t>refreshToken</w:t>
+      </w:r>
+      <w:proofErr w:type="spellEnd"/>
+      <w:r>
+        <w:rPr>
+          <w:rFonts w:hint="eastAsia"/>
+        </w:rPr>
         <w:t>}이라는 이름의 객체가 존재해야 함</w:t>
       </w:r>
+      <w:r>
+        <w:br/>
+      </w:r>
+      <w:r>
+        <w:drawing>
+          <wp:inline distT="0" distB="0" distL="0" distR="0" wp14:anchorId="4FDEAA1E" wp14:editId="2C312E85">
+            <wp:extent cx="3705742" cy="190527"/>
+            <wp:effectExtent l="0" t="0" r="0" b="0"/>
+            <wp:docPr id="413489912" name="그림 1"/>
+            <wp:cNvGraphicFramePr>
+              <a:graphicFrameLocks xmlns:a="http://schemas.openxmlformats.org/drawingml/2006/main" noChangeAspect="1"/>
+            </wp:cNvGraphicFramePr>
+            <a:graphic xmlns:a="http://schemas.openxmlformats.org/drawingml/2006/main">
+              <a:graphicData uri="http://schemas.openxmlformats.org/drawingml/2006/picture">
+                <pic:pic xmlns:pic="http://schemas.openxmlformats.org/drawingml/2006/picture">
+                  <pic:nvPicPr>
+                    <pic:cNvPr id="413489912" name=""/>
+                    <pic:cNvPicPr/>
+                  </pic:nvPicPr>
+                  <pic:blipFill>
+                    <a:blip r:embed="rId23"/>
+                    <a:stretch>
+                      <a:fillRect/>
+                    </a:stretch>
+                  </pic:blipFill>
+                  <pic:spPr>
+                    <a:xfrm>
+                      <a:off x="0" y="0"/>
+                      <a:ext cx="3705742" cy="190527"/>
+                    </a:xfrm>
+                    <a:prstGeom prst="rect">
+                      <a:avLst/>
+                    </a:prstGeom>
+                  </pic:spPr>
+                </pic:pic>
+              </a:graphicData>
+            </a:graphic>
+          </wp:inline>
+        </w:drawing>
+      </w:r>
     </w:p>
     <w:p>
       <w:pPr>
@@ -9838,7 +9990,11 @@
       </w:r>
       <w:proofErr w:type="spellEnd"/>
       <w:r>
-        <w:t xml:space="preserve">, postcode, address, </w:t>
+        <w:t xml:space="preserve">, </w:t>
+      </w:r>
+      <w:r>
+        <w:lastRenderedPageBreak/>
+        <w:t xml:space="preserve">postcode, address, </w:t>
       </w:r>
       <w:proofErr w:type="spellStart"/>
       <w:r>
@@ -9877,14 +10033,7 @@
         <w:rPr>
           <w:rFonts w:hint="eastAsia"/>
         </w:rPr>
-        <w:t>이라는 이름의 객체</w:t>
-      </w:r>
-      <w:r>
-        <w:rPr>
-          <w:rFonts w:hint="eastAsia"/>
-        </w:rPr>
-        <w:lastRenderedPageBreak/>
-        <w:t xml:space="preserve">가 존재하고(대소문자 필히 유의!!) 그 객체가 각각 상응하는 정보를 담고 있어야 함. 여기서 </w:t>
+        <w:t xml:space="preserve">이라는 이름의 객체가 존재하고(대소문자 필히 유의!!) 그 객체가 각각 상응하는 정보를 담고 있어야 함. 여기서 </w:t>
       </w:r>
       <w:proofErr w:type="spellStart"/>
       <w:r>
@@ -10292,7 +10441,7 @@
                     <pic:cNvPicPr/>
                   </pic:nvPicPr>
                   <pic:blipFill>
-                    <a:blip r:embed="rId22"/>
+                    <a:blip r:embed="rId24"/>
                     <a:stretch>
                       <a:fillRect/>
                     </a:stretch>
@@ -10468,6 +10617,7 @@
         <w:rPr>
           <w:rFonts w:hint="eastAsia"/>
         </w:rPr>
+        <w:lastRenderedPageBreak/>
         <w:t xml:space="preserve">반환인자: 정상 응답(200)이면 Doctor 스키마에 password, chats, </w:t>
       </w:r>
       <w:proofErr w:type="spellStart"/>
@@ -10482,14 +10632,7 @@
         <w:rPr>
           <w:rFonts w:hint="eastAsia"/>
         </w:rPr>
-        <w:t>을 제외</w:t>
-      </w:r>
-      <w:r>
-        <w:rPr>
-          <w:rFonts w:hint="eastAsia"/>
-        </w:rPr>
-        <w:lastRenderedPageBreak/>
-        <w:t>한 필드의 projection이 되어 있음(로그 찍어보면 무슨 말인지 알 것)</w:t>
+        <w:t>을 제외한 필드의 projection이 되어 있음(로그 찍어보면 무슨 말인지 알 것)</w:t>
       </w:r>
       <w:r>
         <w:br/>
@@ -10663,7 +10806,7 @@
                     <pic:cNvPicPr/>
                   </pic:nvPicPr>
                   <pic:blipFill>
-                    <a:blip r:embed="rId23"/>
+                    <a:blip r:embed="rId25"/>
                     <a:stretch>
                       <a:fillRect/>
                     </a:stretch>
@@ -10921,7 +11064,7 @@
                     <pic:cNvPicPr/>
                   </pic:nvPicPr>
                   <pic:blipFill>
-                    <a:blip r:embed="rId24"/>
+                    <a:blip r:embed="rId26"/>
                     <a:stretch>
                       <a:fillRect/>
                     </a:stretch>
@@ -11034,7 +11177,7 @@
                     <pic:cNvPicPr/>
                   </pic:nvPicPr>
                   <pic:blipFill>
-                    <a:blip r:embed="rId25"/>
+                    <a:blip r:embed="rId27"/>
                     <a:stretch>
                       <a:fillRect/>
                     </a:stretch>
@@ -12781,7 +12924,7 @@
                     <pic:cNvPicPr/>
                   </pic:nvPicPr>
                   <pic:blipFill>
-                    <a:blip r:embed="rId26"/>
+                    <a:blip r:embed="rId28"/>
                     <a:stretch>
                       <a:fillRect/>
                     </a:stretch>
@@ -14812,7 +14955,7 @@
                     <pic:cNvPicPr/>
                   </pic:nvPicPr>
                   <pic:blipFill>
-                    <a:blip r:embed="rId27"/>
+                    <a:blip r:embed="rId29"/>
                     <a:stretch>
                       <a:fillRect/>
                     </a:stretch>
@@ -15378,7 +15521,7 @@
                     <pic:cNvPicPr/>
                   </pic:nvPicPr>
                   <pic:blipFill>
-                    <a:blip r:embed="rId28"/>
+                    <a:blip r:embed="rId30"/>
                     <a:stretch>
                       <a:fillRect/>
                     </a:stretch>
@@ -16527,7 +16670,7 @@
                     <pic:cNvPicPr/>
                   </pic:nvPicPr>
                   <pic:blipFill>
-                    <a:blip r:embed="rId29"/>
+                    <a:blip r:embed="rId31"/>
                     <a:stretch>
                       <a:fillRect/>
                     </a:stretch>
@@ -17103,7 +17246,7 @@
                     <pic:cNvPicPr/>
                   </pic:nvPicPr>
                   <pic:blipFill>
-                    <a:blip r:embed="rId30"/>
+                    <a:blip r:embed="rId32"/>
                     <a:stretch>
                       <a:fillRect/>
                     </a:stretch>
@@ -17255,7 +17398,7 @@
                     <pic:cNvPicPr/>
                   </pic:nvPicPr>
                   <pic:blipFill>
-                    <a:blip r:embed="rId31">
+                    <a:blip r:embed="rId33">
                       <a:extLst>
                         <a:ext uri="{28A0092B-C50C-407E-A947-70E740481C1C}">
                           <a14:useLocalDpi xmlns:a14="http://schemas.microsoft.com/office/drawing/2010/main" val="0"/>
@@ -17608,7 +17751,7 @@
                     <pic:cNvPicPr/>
                   </pic:nvPicPr>
                   <pic:blipFill>
-                    <a:blip r:embed="rId32">
+                    <a:blip r:embed="rId34">
                       <a:extLst>
                         <a:ext uri="{28A0092B-C50C-407E-A947-70E740481C1C}">
                           <a14:useLocalDpi xmlns:a14="http://schemas.microsoft.com/office/drawing/2010/main" val="0"/>
@@ -17982,7 +18125,7 @@
                     <pic:cNvPicPr/>
                   </pic:nvPicPr>
                   <pic:blipFill>
-                    <a:blip r:embed="rId33">
+                    <a:blip r:embed="rId35">
                       <a:extLst>
                         <a:ext uri="{28A0092B-C50C-407E-A947-70E740481C1C}">
                           <a14:useLocalDpi xmlns:a14="http://schemas.microsoft.com/office/drawing/2010/main" val="0"/>
@@ -18831,7 +18974,7 @@
                     <pic:cNvPicPr/>
                   </pic:nvPicPr>
                   <pic:blipFill>
-                    <a:blip r:embed="rId34">
+                    <a:blip r:embed="rId36">
                       <a:extLst>
                         <a:ext uri="{28A0092B-C50C-407E-A947-70E740481C1C}">
                           <a14:useLocalDpi xmlns:a14="http://schemas.microsoft.com/office/drawing/2010/main" val="0"/>
@@ -19153,7 +19296,7 @@
                     <pic:cNvPicPr/>
                   </pic:nvPicPr>
                   <pic:blipFill>
-                    <a:blip r:embed="rId35"/>
+                    <a:blip r:embed="rId37"/>
                     <a:stretch>
                       <a:fillRect/>
                     </a:stretch>
@@ -19439,7 +19582,7 @@
                     <pic:cNvPicPr/>
                   </pic:nvPicPr>
                   <pic:blipFill>
-                    <a:blip r:embed="rId36"/>
+                    <a:blip r:embed="rId38"/>
                     <a:stretch>
                       <a:fillRect/>
                     </a:stretch>
@@ -21081,7 +21224,7 @@
                     <pic:cNvPicPr/>
                   </pic:nvPicPr>
                   <pic:blipFill>
-                    <a:blip r:embed="rId37"/>
+                    <a:blip r:embed="rId39"/>
                     <a:stretch>
                       <a:fillRect/>
                     </a:stretch>
@@ -21398,7 +21541,7 @@
                     <pic:cNvPicPr/>
                   </pic:nvPicPr>
                   <pic:blipFill>
-                    <a:blip r:embed="rId38"/>
+                    <a:blip r:embed="rId40"/>
                     <a:stretch>
                       <a:fillRect/>
                     </a:stretch>
@@ -21669,7 +21812,7 @@
                     <pic:cNvPicPr/>
                   </pic:nvPicPr>
                   <pic:blipFill>
-                    <a:blip r:embed="rId39"/>
+                    <a:blip r:embed="rId41"/>
                     <a:stretch>
                       <a:fillRect/>
                     </a:stretch>
@@ -22452,7 +22595,7 @@
                     <pic:cNvPicPr/>
                   </pic:nvPicPr>
                   <pic:blipFill>
-                    <a:blip r:embed="rId40">
+                    <a:blip r:embed="rId42">
                       <a:extLst>
                         <a:ext uri="{28A0092B-C50C-407E-A947-70E740481C1C}">
                           <a14:useLocalDpi xmlns:a14="http://schemas.microsoft.com/office/drawing/2010/main" val="0"/>
@@ -22597,7 +22740,7 @@
                     <pic:cNvPicPr/>
                   </pic:nvPicPr>
                   <pic:blipFill>
-                    <a:blip r:embed="rId41">
+                    <a:blip r:embed="rId43">
                       <a:extLst>
                         <a:ext uri="{28A0092B-C50C-407E-A947-70E740481C1C}">
                           <a14:useLocalDpi xmlns:a14="http://schemas.microsoft.com/office/drawing/2010/main" val="0"/>
@@ -22813,7 +22956,7 @@
                     <pic:cNvPicPr/>
                   </pic:nvPicPr>
                   <pic:blipFill>
-                    <a:blip r:embed="rId42">
+                    <a:blip r:embed="rId44">
                       <a:extLst>
                         <a:ext uri="{28A0092B-C50C-407E-A947-70E740481C1C}">
                           <a14:useLocalDpi xmlns:a14="http://schemas.microsoft.com/office/drawing/2010/main" val="0"/>

</xml_diff>